<commit_message>
abstract & refined introduction
</commit_message>
<xml_diff>
--- a/JobRecruitment.docx
+++ b/JobRecruitment.docx
@@ -395,6 +395,7 @@
     <w:p>
       <w:pPr>
         <w:pStyle w:val="Heading1"/>
+        <w:spacing w:after="240"/>
         <w:jc w:val="center"/>
         <w:rPr>
           <w:b/>
@@ -420,212 +421,119 @@
     </w:p>
     <w:p>
       <w:pPr>
-        <w:rPr>
-          <w:rFonts w:ascii="Times New Roman" w:hAnsi="Times New Roman" w:cs="Times New Roman"/>
-          <w:b/>
-          <w:bCs/>
-          <w:sz w:val="36"/>
-          <w:szCs w:val="36"/>
-        </w:rPr>
-      </w:pPr>
-    </w:p>
-    <w:p>
-      <w:pPr>
-        <w:jc w:val="center"/>
-        <w:rPr>
-          <w:rFonts w:ascii="Times New Roman" w:hAnsi="Times New Roman" w:cs="Times New Roman"/>
-          <w:b/>
-          <w:bCs/>
-          <w:sz w:val="32"/>
-          <w:szCs w:val="32"/>
-        </w:rPr>
-      </w:pPr>
-    </w:p>
-    <w:p>
-      <w:pPr>
-        <w:jc w:val="center"/>
-        <w:rPr>
-          <w:rFonts w:ascii="Times New Roman" w:hAnsi="Times New Roman" w:cs="Times New Roman"/>
-          <w:b/>
-          <w:bCs/>
-          <w:sz w:val="36"/>
-          <w:szCs w:val="36"/>
-        </w:rPr>
-      </w:pPr>
-    </w:p>
-    <w:p>
-      <w:pPr>
-        <w:jc w:val="center"/>
-        <w:rPr>
-          <w:rFonts w:ascii="Times New Roman" w:hAnsi="Times New Roman" w:cs="Times New Roman"/>
-          <w:b/>
-          <w:bCs/>
-          <w:sz w:val="36"/>
-          <w:szCs w:val="36"/>
-        </w:rPr>
-      </w:pPr>
-    </w:p>
-    <w:p>
-      <w:pPr>
-        <w:jc w:val="center"/>
-        <w:rPr>
-          <w:rFonts w:ascii="Times New Roman" w:hAnsi="Times New Roman" w:cs="Times New Roman"/>
-          <w:b/>
-          <w:bCs/>
-          <w:sz w:val="36"/>
-          <w:szCs w:val="36"/>
-        </w:rPr>
-      </w:pPr>
-    </w:p>
-    <w:p>
-      <w:pPr>
-        <w:jc w:val="center"/>
-        <w:rPr>
-          <w:rFonts w:ascii="Times New Roman" w:hAnsi="Times New Roman" w:cs="Times New Roman"/>
-          <w:b/>
-          <w:bCs/>
-          <w:sz w:val="36"/>
-          <w:szCs w:val="36"/>
-        </w:rPr>
-      </w:pPr>
-    </w:p>
-    <w:p>
-      <w:pPr>
-        <w:jc w:val="center"/>
-        <w:rPr>
-          <w:rFonts w:ascii="Times New Roman" w:hAnsi="Times New Roman" w:cs="Times New Roman"/>
-          <w:b/>
-          <w:bCs/>
-          <w:sz w:val="36"/>
-          <w:szCs w:val="36"/>
-        </w:rPr>
-      </w:pPr>
-    </w:p>
-    <w:p>
-      <w:pPr>
-        <w:jc w:val="center"/>
-        <w:rPr>
-          <w:rFonts w:ascii="Times New Roman" w:hAnsi="Times New Roman" w:cs="Times New Roman"/>
-          <w:b/>
-          <w:bCs/>
-          <w:sz w:val="36"/>
-          <w:szCs w:val="36"/>
-        </w:rPr>
-      </w:pPr>
-    </w:p>
-    <w:p>
-      <w:pPr>
-        <w:jc w:val="center"/>
-        <w:rPr>
-          <w:rFonts w:ascii="Times New Roman" w:hAnsi="Times New Roman" w:cs="Times New Roman"/>
-          <w:b/>
-          <w:bCs/>
-          <w:sz w:val="36"/>
-          <w:szCs w:val="36"/>
-        </w:rPr>
-      </w:pPr>
-    </w:p>
-    <w:p>
-      <w:pPr>
-        <w:jc w:val="center"/>
-        <w:rPr>
-          <w:rFonts w:ascii="Times New Roman" w:hAnsi="Times New Roman" w:cs="Times New Roman"/>
-          <w:b/>
-          <w:bCs/>
-          <w:sz w:val="36"/>
-          <w:szCs w:val="36"/>
-        </w:rPr>
-      </w:pPr>
-    </w:p>
-    <w:p>
-      <w:pPr>
-        <w:jc w:val="center"/>
-        <w:rPr>
-          <w:rFonts w:ascii="Times New Roman" w:hAnsi="Times New Roman" w:cs="Times New Roman"/>
-          <w:b/>
-          <w:bCs/>
-          <w:sz w:val="36"/>
-          <w:szCs w:val="36"/>
-        </w:rPr>
-      </w:pPr>
-    </w:p>
-    <w:p>
-      <w:pPr>
-        <w:jc w:val="center"/>
-        <w:rPr>
-          <w:rFonts w:ascii="Times New Roman" w:hAnsi="Times New Roman" w:cs="Times New Roman"/>
-          <w:b/>
-          <w:bCs/>
-          <w:sz w:val="36"/>
-          <w:szCs w:val="36"/>
-        </w:rPr>
-      </w:pPr>
-    </w:p>
-    <w:p>
-      <w:pPr>
-        <w:jc w:val="center"/>
-        <w:rPr>
-          <w:rFonts w:ascii="Times New Roman" w:hAnsi="Times New Roman" w:cs="Times New Roman"/>
-          <w:b/>
-          <w:bCs/>
-          <w:sz w:val="36"/>
-          <w:szCs w:val="36"/>
-        </w:rPr>
-      </w:pPr>
-    </w:p>
-    <w:p>
-      <w:pPr>
-        <w:jc w:val="center"/>
-        <w:rPr>
-          <w:rFonts w:ascii="Times New Roman" w:hAnsi="Times New Roman" w:cs="Times New Roman"/>
-          <w:b/>
-          <w:bCs/>
-          <w:sz w:val="36"/>
-          <w:szCs w:val="36"/>
-        </w:rPr>
-      </w:pPr>
-    </w:p>
-    <w:p>
-      <w:pPr>
-        <w:jc w:val="center"/>
-        <w:rPr>
-          <w:rFonts w:ascii="Times New Roman" w:hAnsi="Times New Roman" w:cs="Times New Roman"/>
-          <w:b/>
-          <w:bCs/>
-          <w:sz w:val="36"/>
-          <w:szCs w:val="36"/>
-        </w:rPr>
-      </w:pPr>
-    </w:p>
-    <w:p>
-      <w:pPr>
-        <w:jc w:val="center"/>
-        <w:rPr>
-          <w:rFonts w:ascii="Times New Roman" w:hAnsi="Times New Roman" w:cs="Times New Roman"/>
-          <w:b/>
-          <w:bCs/>
-          <w:sz w:val="36"/>
-          <w:szCs w:val="36"/>
-        </w:rPr>
-      </w:pPr>
-    </w:p>
-    <w:p>
-      <w:pPr>
-        <w:jc w:val="center"/>
-        <w:rPr>
-          <w:sz w:val="40"/>
-          <w:szCs w:val="40"/>
-        </w:rPr>
-      </w:pPr>
-    </w:p>
-    <w:p>
-      <w:pPr>
-        <w:jc w:val="center"/>
-        <w:rPr>
-          <w:sz w:val="40"/>
-          <w:szCs w:val="40"/>
-        </w:rPr>
-      </w:pPr>
+        <w:pStyle w:val="Paragraph"/>
+        <w:spacing w:after="0"/>
+        <w:ind w:firstLine="720"/>
+      </w:pPr>
+      <w:r>
+        <w:t>The sudden a</w:t>
+      </w:r>
+      <w:r>
+        <w:t>dvent</w:t>
+      </w:r>
+      <w:r>
+        <w:t xml:space="preserve"> and evolution of technology has impacted the way people interact with each other</w:t>
+      </w:r>
+      <w:r>
+        <w:t xml:space="preserve"> and how they perceive many aspects of the quotidian life. Thus, as several more domains, recruitment also started to expand its horizon by slowly integrating an online environment. Such a medium </w:t>
+      </w:r>
+      <w:r>
+        <w:t>offers a pleasant and non-invasive connection between candidates and recruiters, supplementing the traditional method with a more diverse audience from all around the world.</w:t>
+      </w:r>
+    </w:p>
+    <w:p>
+      <w:pPr>
+        <w:pStyle w:val="Paragraph"/>
+        <w:spacing w:after="0"/>
+      </w:pPr>
+      <w:r>
+        <w:tab/>
+      </w:r>
+      <w:r>
+        <w:t xml:space="preserve">It is no secret that finding the right job or searching for the most suitable candidates can be a long and tedious process, sometimes even discouraging. There are several phases that both sides need to cover before reaching a common agreement. To alleviate </w:t>
+      </w:r>
+      <w:r>
+        <w:t xml:space="preserve">the burden of this proceeding, E-Recruitment provides various platforms that connect people with companies allowing for a more friendly and interactive relationship. All of this is achieved by automating different aspects of the hiring activity to further enhance the user experience and </w:t>
+      </w:r>
+      <w:r>
+        <w:t>to help organizations manage the incoming applications. This is the main aspect the paper is focused on.</w:t>
+      </w:r>
+    </w:p>
+    <w:p>
+      <w:pPr>
+        <w:pStyle w:val="Paragraph"/>
+        <w:spacing w:after="0"/>
+      </w:pPr>
+      <w:r>
+        <w:tab/>
+        <w:t xml:space="preserve">The study commences with a brief introduction about the theme and concepts that are covered, alongside their organization. It continues with a section dedicated to the domain of E-Recruitment. Starting off with some information about how and why it appeared, fortified by some general definitions, it gives the reader a strong reason to its necessity and usefulness. Then, </w:t>
+      </w:r>
+      <w:r>
+        <w:t xml:space="preserve">the advantages and disadvantages of online recruitment are laid out, followed by a possible architecture of such system, composed of the jobseekers, the firms, and the platform where all the action takes place, the recruitment market. </w:t>
+      </w:r>
+      <w:r>
+        <w:t>After that</w:t>
+      </w:r>
+      <w:r>
+        <w:t>, the phases of the online hiring process are thoroughly described, subsequently offering a detailed comparison with the traditional counterpart. Finally, it outlines how a small part of this domain was implemented in the application.</w:t>
+      </w:r>
+      <w:r>
+        <w:t xml:space="preserve"> The next section focuses on how an online recruitment system can be personalized towards the interests of any user. Such a feature is possible by automating various steps of the hiring activity using artificial intelligence, which </w:t>
+      </w:r>
+      <w:r>
+        <w:t>can</w:t>
+      </w:r>
+      <w:r>
+        <w:t xml:space="preserve"> learn from the </w:t>
+      </w:r>
+      <w:r>
+        <w:t xml:space="preserve">user’s </w:t>
+      </w:r>
+      <w:r>
+        <w:t xml:space="preserve">action </w:t>
+      </w:r>
+      <w:r>
+        <w:t>history and preferences, providing him with relevant information and suggestions to achieve the initial objective, find</w:t>
+      </w:r>
+      <w:r>
+        <w:t>ing</w:t>
+      </w:r>
+      <w:r>
+        <w:t xml:space="preserve"> the most suitable job. </w:t>
+      </w:r>
+      <w:r>
+        <w:t xml:space="preserve">Various improvements from the perspective of a company are also presented, such as more efficient ways of processing </w:t>
+      </w:r>
+      <w:r>
+        <w:t>candidates’</w:t>
+      </w:r>
+      <w:r>
+        <w:t xml:space="preserve"> information and making more attractive job offer advertisements. </w:t>
+      </w:r>
+      <w:r>
+        <w:t xml:space="preserve">At last, there is presented insight about how some of these intelligent automations were used in the context of the application. </w:t>
+      </w:r>
+      <w:r>
+        <w:t xml:space="preserve">The incoming section represents how the researched concepts were integrated in the application. Firstly, the available functionalities were described alongside a detailed explanation of how they work internally. An </w:t>
+      </w:r>
+      <w:r>
+        <w:t xml:space="preserve">analysis </w:t>
+      </w:r>
+      <w:r>
+        <w:t xml:space="preserve">consisting of diagrams (use case diagram, database diagram, class diagram) is also shown, followed by the used technologies and libraries that helped towards developing the project. </w:t>
+      </w:r>
+      <w:r>
+        <w:t xml:space="preserve">A brief peek into the validation and testing is present as well, finished off by a complete usage manual from the perspective of both jobseekers’ and </w:t>
+      </w:r>
+      <w:r>
+        <w:t>organizations. Finally</w:t>
+      </w:r>
+      <w:r>
+        <w:t xml:space="preserve">, the study is finished with some conclusions derived from the experience acquired after completing the </w:t>
+      </w:r>
+      <w:r>
+        <w:t>research.</w:t>
+      </w:r>
     </w:p>
     <w:sdt>
       <w:sdtPr>
@@ -3634,41 +3542,31 @@
           <w:sz w:val="24"/>
           <w:szCs w:val="24"/>
         </w:rPr>
-        <w:t>E-recruitment, also known as online recruitment, represents the modern equivalent of finding various job candidates using web-based technology</w:t>
-      </w:r>
-      <w:r>
-        <w:rPr>
-          <w:rFonts w:ascii="Times New Roman" w:hAnsi="Times New Roman" w:cs="Times New Roman"/>
-          <w:sz w:val="24"/>
-          <w:szCs w:val="24"/>
-        </w:rPr>
-        <w:t>,</w:t>
-      </w:r>
-      <w:r>
-        <w:rPr>
-          <w:rFonts w:ascii="Times New Roman" w:hAnsi="Times New Roman" w:cs="Times New Roman"/>
-          <w:sz w:val="24"/>
-          <w:szCs w:val="24"/>
-        </w:rPr>
-        <w:t xml:space="preserve"> </w:t>
-      </w:r>
-      <w:proofErr w:type="gramStart"/>
-      <w:r>
-        <w:rPr>
-          <w:rFonts w:ascii="Times New Roman" w:hAnsi="Times New Roman" w:cs="Times New Roman"/>
-          <w:sz w:val="24"/>
-          <w:szCs w:val="24"/>
-        </w:rPr>
-        <w:t>in order to</w:t>
-      </w:r>
-      <w:proofErr w:type="gramEnd"/>
-      <w:r>
-        <w:rPr>
-          <w:rFonts w:ascii="Times New Roman" w:hAnsi="Times New Roman" w:cs="Times New Roman"/>
-          <w:sz w:val="24"/>
-          <w:szCs w:val="24"/>
-        </w:rPr>
-        <w:t xml:space="preserve"> enhance its efficiency compared to the classic method of face-to-face/in-person encounters.</w:t>
+        <w:t>E-recruitment, also known as online recruitment, represents the modern equivalent of finding various job candidates using web-based technology.</w:t>
+      </w:r>
+      <w:r>
+        <w:rPr>
+          <w:rFonts w:ascii="Times New Roman" w:hAnsi="Times New Roman" w:cs="Times New Roman"/>
+          <w:sz w:val="24"/>
+          <w:szCs w:val="24"/>
+        </w:rPr>
+        <w:t xml:space="preserve"> An online environment provides </w:t>
+      </w:r>
+      <w:r>
+        <w:rPr>
+          <w:rFonts w:ascii="Times New Roman" w:hAnsi="Times New Roman" w:cs="Times New Roman"/>
+          <w:sz w:val="24"/>
+          <w:szCs w:val="24"/>
+        </w:rPr>
+        <w:t>many</w:t>
+      </w:r>
+      <w:r>
+        <w:rPr>
+          <w:rFonts w:ascii="Times New Roman" w:hAnsi="Times New Roman" w:cs="Times New Roman"/>
+          <w:sz w:val="24"/>
+          <w:szCs w:val="24"/>
+        </w:rPr>
+        <w:t xml:space="preserve"> services and is continuously growing.</w:t>
       </w:r>
     </w:p>
     <w:p>
@@ -3695,36 +3593,32 @@
           <w:sz w:val="24"/>
           <w:szCs w:val="24"/>
         </w:rPr>
-        <w:t xml:space="preserve">Nowadays, due to the exceptional and spontaneous growth of technology in the last decade, almost every company out there broke </w:t>
-      </w:r>
-      <w:proofErr w:type="gramStart"/>
-      <w:r>
-        <w:rPr>
-          <w:rFonts w:ascii="Times New Roman" w:hAnsi="Times New Roman" w:cs="Times New Roman"/>
-          <w:sz w:val="24"/>
-          <w:szCs w:val="24"/>
-        </w:rPr>
-        <w:t>in the area of</w:t>
-      </w:r>
-      <w:proofErr w:type="gramEnd"/>
-      <w:r>
-        <w:rPr>
-          <w:rFonts w:ascii="Times New Roman" w:hAnsi="Times New Roman" w:cs="Times New Roman"/>
-          <w:sz w:val="24"/>
-          <w:szCs w:val="24"/>
-        </w:rPr>
-        <w:t xml:space="preserve"> online recruitment. This </w:t>
-      </w:r>
-      <w:proofErr w:type="gramStart"/>
-      <w:r>
-        <w:rPr>
-          <w:rFonts w:ascii="Times New Roman" w:hAnsi="Times New Roman" w:cs="Times New Roman"/>
-          <w:sz w:val="24"/>
-          <w:szCs w:val="24"/>
-        </w:rPr>
-        <w:t>doesn’t</w:t>
-      </w:r>
-      <w:proofErr w:type="gramEnd"/>
+        <w:t xml:space="preserve">Nowadays, due to the exceptional and spontaneous growth of technology in the last decade, almost every company out there </w:t>
+      </w:r>
+      <w:r>
+        <w:rPr>
+          <w:rFonts w:ascii="Times New Roman" w:hAnsi="Times New Roman" w:cs="Times New Roman"/>
+          <w:sz w:val="24"/>
+          <w:szCs w:val="24"/>
+        </w:rPr>
+        <w:t xml:space="preserve">expanded around </w:t>
+      </w:r>
+      <w:r>
+        <w:rPr>
+          <w:rFonts w:ascii="Times New Roman" w:hAnsi="Times New Roman" w:cs="Times New Roman"/>
+          <w:sz w:val="24"/>
+          <w:szCs w:val="24"/>
+        </w:rPr>
+        <w:t xml:space="preserve">online recruitment. This </w:t>
+      </w:r>
+      <w:r>
+        <w:rPr>
+          <w:rFonts w:ascii="Times New Roman" w:hAnsi="Times New Roman" w:cs="Times New Roman"/>
+          <w:sz w:val="24"/>
+          <w:szCs w:val="24"/>
+        </w:rPr>
+        <w:t>does not</w:t>
+      </w:r>
       <w:r>
         <w:rPr>
           <w:rFonts w:ascii="Times New Roman" w:hAnsi="Times New Roman" w:cs="Times New Roman"/>
@@ -3801,16 +3695,14 @@
         </w:rPr>
         <w:t xml:space="preserve">, </w:t>
       </w:r>
-      <w:proofErr w:type="gramStart"/>
-      <w:r>
-        <w:rPr>
-          <w:rFonts w:ascii="Times New Roman" w:hAnsi="Times New Roman" w:cs="Times New Roman"/>
-          <w:sz w:val="24"/>
-          <w:szCs w:val="24"/>
-        </w:rPr>
-        <w:t>locally</w:t>
-      </w:r>
-      <w:proofErr w:type="gramEnd"/>
+      <w:r>
+        <w:rPr>
+          <w:rFonts w:ascii="Times New Roman" w:hAnsi="Times New Roman" w:cs="Times New Roman"/>
+          <w:sz w:val="24"/>
+          <w:szCs w:val="24"/>
+        </w:rPr>
+        <w:t>locally,</w:t>
+      </w:r>
       <w:r>
         <w:rPr>
           <w:rFonts w:ascii="Times New Roman" w:hAnsi="Times New Roman" w:cs="Times New Roman"/>
@@ -3850,7 +3742,23 @@
           <w:sz w:val="24"/>
           <w:szCs w:val="24"/>
         </w:rPr>
-        <w:t xml:space="preserve"> party websites, in order to reach the target group). It is also good practice to take into consideration that disadvantages also exist, such as a much larger number of unsuitable candidates applying to the offer versus the standard method, the lack of knowledge about the personality traits of the applicants</w:t>
+        <w:t xml:space="preserve"> party websites, </w:t>
+      </w:r>
+      <w:r>
+        <w:rPr>
+          <w:rFonts w:ascii="Times New Roman" w:hAnsi="Times New Roman" w:cs="Times New Roman"/>
+          <w:sz w:val="24"/>
+          <w:szCs w:val="24"/>
+        </w:rPr>
+        <w:t>to</w:t>
+      </w:r>
+      <w:r>
+        <w:rPr>
+          <w:rFonts w:ascii="Times New Roman" w:hAnsi="Times New Roman" w:cs="Times New Roman"/>
+          <w:sz w:val="24"/>
+          <w:szCs w:val="24"/>
+        </w:rPr>
+        <w:t xml:space="preserve"> reach the target group). It is also good practice to take into consideration that disadvantages also exist, such as a much larger number of unsuitable candidates applying to the offer versus the standard method, the lack of knowledge about the personality traits of the applicants</w:t>
       </w:r>
       <w:r>
         <w:rPr>
@@ -3952,16 +3860,14 @@
         </w:rPr>
         <w:t xml:space="preserve"> It starts off with an introduction, followed by a couple of definitions. As recruitment and technology always evolve and change, a perfect definition that covers the entire concept </w:t>
       </w:r>
-      <w:proofErr w:type="gramStart"/>
-      <w:r>
-        <w:rPr>
-          <w:rFonts w:ascii="Times New Roman" w:hAnsi="Times New Roman" w:cs="Times New Roman"/>
-          <w:sz w:val="24"/>
-          <w:szCs w:val="24"/>
-        </w:rPr>
-        <w:t>doesn’t</w:t>
-      </w:r>
-      <w:proofErr w:type="gramEnd"/>
+      <w:r>
+        <w:rPr>
+          <w:rFonts w:ascii="Times New Roman" w:hAnsi="Times New Roman" w:cs="Times New Roman"/>
+          <w:sz w:val="24"/>
+          <w:szCs w:val="24"/>
+        </w:rPr>
+        <w:t>does not</w:t>
+      </w:r>
       <w:r>
         <w:rPr>
           <w:rFonts w:ascii="Times New Roman" w:hAnsi="Times New Roman" w:cs="Times New Roman"/>
@@ -4005,25 +3911,111 @@
           <w:sz w:val="24"/>
           <w:szCs w:val="24"/>
         </w:rPr>
-        <w:t xml:space="preserve">The third chapter enters the world of A.I. (Artificial Intelligence) and describes how intelligent agents can improve and shape the interaction with online recruitment </w:t>
-      </w:r>
-      <w:proofErr w:type="gramStart"/>
-      <w:r>
-        <w:rPr>
-          <w:rFonts w:ascii="Times New Roman" w:hAnsi="Times New Roman" w:cs="Times New Roman"/>
-          <w:sz w:val="24"/>
-          <w:szCs w:val="24"/>
-        </w:rPr>
-        <w:t>in order to</w:t>
-      </w:r>
-      <w:proofErr w:type="gramEnd"/>
-      <w:r>
-        <w:rPr>
-          <w:rFonts w:ascii="Times New Roman" w:hAnsi="Times New Roman" w:cs="Times New Roman"/>
-          <w:sz w:val="24"/>
-          <w:szCs w:val="24"/>
-        </w:rPr>
-        <w:t xml:space="preserve"> achieve more realistic results related to each individual’s personal preferences.</w:t>
+        <w:t xml:space="preserve">The third chapter </w:t>
+      </w:r>
+      <w:r>
+        <w:rPr>
+          <w:rFonts w:ascii="Times New Roman" w:hAnsi="Times New Roman" w:cs="Times New Roman"/>
+          <w:sz w:val="24"/>
+          <w:szCs w:val="24"/>
+        </w:rPr>
+        <w:t xml:space="preserve">revolves around automation </w:t>
+      </w:r>
+      <w:r>
+        <w:rPr>
+          <w:rFonts w:ascii="Times New Roman" w:hAnsi="Times New Roman" w:cs="Times New Roman"/>
+          <w:sz w:val="24"/>
+          <w:szCs w:val="24"/>
+        </w:rPr>
+        <w:t xml:space="preserve">and describes how </w:t>
+      </w:r>
+      <w:r>
+        <w:rPr>
+          <w:rFonts w:ascii="Times New Roman" w:hAnsi="Times New Roman" w:cs="Times New Roman"/>
+          <w:sz w:val="24"/>
+          <w:szCs w:val="24"/>
+        </w:rPr>
+        <w:t>machine</w:t>
+      </w:r>
+      <w:r>
+        <w:rPr>
+          <w:rFonts w:ascii="Times New Roman" w:hAnsi="Times New Roman" w:cs="Times New Roman"/>
+          <w:sz w:val="24"/>
+          <w:szCs w:val="24"/>
+        </w:rPr>
+        <w:t>s</w:t>
+      </w:r>
+      <w:r>
+        <w:rPr>
+          <w:rFonts w:ascii="Times New Roman" w:hAnsi="Times New Roman" w:cs="Times New Roman"/>
+          <w:sz w:val="24"/>
+          <w:szCs w:val="24"/>
+        </w:rPr>
+        <w:t xml:space="preserve"> can improve</w:t>
+      </w:r>
+      <w:r>
+        <w:rPr>
+          <w:rFonts w:ascii="Times New Roman" w:hAnsi="Times New Roman" w:cs="Times New Roman"/>
+          <w:sz w:val="24"/>
+          <w:szCs w:val="24"/>
+        </w:rPr>
+        <w:t xml:space="preserve"> and learn</w:t>
+      </w:r>
+      <w:r>
+        <w:rPr>
+          <w:rFonts w:ascii="Times New Roman" w:hAnsi="Times New Roman" w:cs="Times New Roman"/>
+          <w:sz w:val="24"/>
+          <w:szCs w:val="24"/>
+        </w:rPr>
+        <w:t xml:space="preserve"> </w:t>
+      </w:r>
+      <w:r>
+        <w:rPr>
+          <w:rFonts w:ascii="Times New Roman" w:hAnsi="Times New Roman" w:cs="Times New Roman"/>
+          <w:sz w:val="24"/>
+          <w:szCs w:val="24"/>
+        </w:rPr>
+        <w:t>to</w:t>
+      </w:r>
+      <w:r>
+        <w:rPr>
+          <w:rFonts w:ascii="Times New Roman" w:hAnsi="Times New Roman" w:cs="Times New Roman"/>
+          <w:sz w:val="24"/>
+          <w:szCs w:val="24"/>
+        </w:rPr>
+        <w:t xml:space="preserve"> achieve more realistic results </w:t>
+      </w:r>
+      <w:r>
+        <w:rPr>
+          <w:rFonts w:ascii="Times New Roman" w:hAnsi="Times New Roman" w:cs="Times New Roman"/>
+          <w:sz w:val="24"/>
+          <w:szCs w:val="24"/>
+        </w:rPr>
+        <w:t>shaped to</w:t>
+      </w:r>
+      <w:r>
+        <w:rPr>
+          <w:rFonts w:ascii="Times New Roman" w:hAnsi="Times New Roman" w:cs="Times New Roman"/>
+          <w:sz w:val="24"/>
+          <w:szCs w:val="24"/>
+        </w:rPr>
+        <w:t xml:space="preserve"> </w:t>
+      </w:r>
+      <w:r>
+        <w:rPr>
+          <w:rFonts w:ascii="Times New Roman" w:hAnsi="Times New Roman" w:cs="Times New Roman"/>
+          <w:sz w:val="24"/>
+          <w:szCs w:val="24"/>
+        </w:rPr>
+        <w:t>everyone’s</w:t>
+      </w:r>
+      <w:r>
+        <w:rPr>
+          <w:rFonts w:ascii="Times New Roman" w:hAnsi="Times New Roman" w:cs="Times New Roman"/>
+          <w:sz w:val="24"/>
+          <w:szCs w:val="24"/>
+        </w:rPr>
+        <w:t xml:space="preserve"> personal preferences.</w:t>
       </w:r>
       <w:r>
         <w:rPr>
@@ -4032,6 +4024,38 @@
           <w:szCs w:val="24"/>
         </w:rPr>
         <w:t xml:space="preserve">  </w:t>
+      </w:r>
+      <w:r>
+        <w:rPr>
+          <w:rFonts w:ascii="Times New Roman" w:hAnsi="Times New Roman" w:cs="Times New Roman"/>
+          <w:sz w:val="24"/>
+          <w:szCs w:val="24"/>
+        </w:rPr>
+        <w:t>It starts with a small introduction into</w:t>
+      </w:r>
+      <w:r>
+        <w:rPr>
+          <w:rFonts w:ascii="Times New Roman" w:hAnsi="Times New Roman" w:cs="Times New Roman"/>
+          <w:sz w:val="24"/>
+          <w:szCs w:val="24"/>
+        </w:rPr>
+        <w:t xml:space="preserve"> the</w:t>
+      </w:r>
+      <w:r>
+        <w:rPr>
+          <w:rFonts w:ascii="Times New Roman" w:hAnsi="Times New Roman" w:cs="Times New Roman"/>
+          <w:sz w:val="24"/>
+          <w:szCs w:val="24"/>
+        </w:rPr>
+        <w:t xml:space="preserve"> world of </w:t>
+      </w:r>
+      <w:r>
+        <w:rPr>
+          <w:rFonts w:ascii="Times New Roman" w:hAnsi="Times New Roman" w:cs="Times New Roman"/>
+          <w:sz w:val="24"/>
+          <w:szCs w:val="24"/>
+        </w:rPr>
+        <w:t>artificial intelligence and machine learning, providing some insight about what can be achieved through them. After that, it describes how these intelligent systems can be integrated into an online e-recruitment environment to reduce the complexity of some time-consuming activities in the hiring process. The most researched topic are the recommendation engines, that provide suggestions based on personal interests and the browsing history on the platform. Finally, a brief presentation about how these systems were integrated in the application is also presented.</w:t>
       </w:r>
     </w:p>
     <w:p>
@@ -4051,7 +4075,15 @@
           <w:szCs w:val="24"/>
         </w:rPr>
         <w:tab/>
-        <w:t>The fourth chapter breaks down the technologies used in the application</w:t>
+        <w:t xml:space="preserve">The fourth chapter breaks down the </w:t>
+      </w:r>
+      <w:r>
+        <w:rPr>
+          <w:rFonts w:ascii="Times New Roman" w:hAnsi="Times New Roman" w:cs="Times New Roman"/>
+          <w:sz w:val="24"/>
+          <w:szCs w:val="24"/>
+        </w:rPr>
+        <w:t>development of the application</w:t>
       </w:r>
       <w:r>
         <w:rPr>
@@ -4060,6 +4092,22 @@
           <w:szCs w:val="24"/>
         </w:rPr>
         <w:t>.</w:t>
+      </w:r>
+      <w:r>
+        <w:rPr>
+          <w:rFonts w:ascii="Times New Roman" w:hAnsi="Times New Roman" w:cs="Times New Roman"/>
+          <w:sz w:val="24"/>
+          <w:szCs w:val="24"/>
+        </w:rPr>
+        <w:t xml:space="preserve"> It begins with the functionalities the three types of users’ (jobseeker, company, or administrator) can perform, followed by some specifications about how they work from a more technical point-of-view. Some diagrams (application flow diagram, database diagram, use case diagram, class diagram) are illustrated to give a general preview on how the program is structured internally. In continuation, the technologies used </w:t>
+      </w:r>
+      <w:r>
+        <w:rPr>
+          <w:rFonts w:ascii="Times New Roman" w:hAnsi="Times New Roman" w:cs="Times New Roman"/>
+          <w:sz w:val="24"/>
+          <w:szCs w:val="24"/>
+        </w:rPr>
+        <w:t>and how they helped towards building the whole project are remember, as well as what kind of testing approaches were used to validate the functionalities. Lastly, a use case documentation shows how to interact with the application from the perspective of all three user types.</w:t>
       </w:r>
     </w:p>
     <w:p>
@@ -4081,83 +4129,6 @@
         <w:tab/>
         <w:t>The last chapter contains conclusions after completing the thesis.</w:t>
       </w:r>
-    </w:p>
-    <w:p>
-      <w:pPr>
-        <w:rPr>
-          <w:rFonts w:ascii="Times New Roman" w:hAnsi="Times New Roman" w:cs="Times New Roman"/>
-        </w:rPr>
-      </w:pPr>
-    </w:p>
-    <w:p>
-      <w:pPr>
-        <w:rPr>
-          <w:rFonts w:ascii="Times New Roman" w:hAnsi="Times New Roman" w:cs="Times New Roman"/>
-        </w:rPr>
-      </w:pPr>
-    </w:p>
-    <w:p>
-      <w:pPr>
-        <w:rPr>
-          <w:rFonts w:ascii="Times New Roman" w:hAnsi="Times New Roman" w:cs="Times New Roman"/>
-        </w:rPr>
-      </w:pPr>
-    </w:p>
-    <w:p>
-      <w:pPr>
-        <w:rPr>
-          <w:rFonts w:ascii="Times New Roman" w:hAnsi="Times New Roman" w:cs="Times New Roman"/>
-        </w:rPr>
-      </w:pPr>
-    </w:p>
-    <w:p>
-      <w:pPr>
-        <w:rPr>
-          <w:rFonts w:ascii="Times New Roman" w:hAnsi="Times New Roman" w:cs="Times New Roman"/>
-        </w:rPr>
-      </w:pPr>
-    </w:p>
-    <w:p>
-      <w:pPr>
-        <w:rPr>
-          <w:rFonts w:ascii="Times New Roman" w:hAnsi="Times New Roman" w:cs="Times New Roman"/>
-        </w:rPr>
-      </w:pPr>
-    </w:p>
-    <w:p>
-      <w:pPr>
-        <w:rPr>
-          <w:rFonts w:ascii="Times New Roman" w:hAnsi="Times New Roman" w:cs="Times New Roman"/>
-        </w:rPr>
-      </w:pPr>
-    </w:p>
-    <w:p>
-      <w:pPr>
-        <w:rPr>
-          <w:rFonts w:ascii="Times New Roman" w:hAnsi="Times New Roman" w:cs="Times New Roman"/>
-        </w:rPr>
-      </w:pPr>
-    </w:p>
-    <w:p>
-      <w:pPr>
-        <w:rPr>
-          <w:rFonts w:ascii="Times New Roman" w:hAnsi="Times New Roman" w:cs="Times New Roman"/>
-        </w:rPr>
-      </w:pPr>
-    </w:p>
-    <w:p>
-      <w:pPr>
-        <w:rPr>
-          <w:rFonts w:ascii="Times New Roman" w:hAnsi="Times New Roman" w:cs="Times New Roman"/>
-        </w:rPr>
-      </w:pPr>
-    </w:p>
-    <w:p>
-      <w:pPr>
-        <w:rPr>
-          <w:rFonts w:ascii="Times New Roman" w:hAnsi="Times New Roman" w:cs="Times New Roman"/>
-        </w:rPr>
-      </w:pPr>
     </w:p>
     <w:p>
       <w:pPr>
@@ -9187,12 +9158,6 @@
     </w:p>
     <w:p>
       <w:pPr>
-        <w:pStyle w:val="Paragraph"/>
-        <w:ind w:firstLine="720"/>
-      </w:pPr>
-    </w:p>
-    <w:p>
-      <w:pPr>
         <w:pStyle w:val="Heading1"/>
         <w:spacing w:after="240"/>
         <w:rPr>
@@ -9206,6 +9171,7 @@
           <w:b/>
           <w:bCs/>
         </w:rPr>
+        <w:lastRenderedPageBreak/>
         <w:t>3.3 Artificial Intelligence in the context of the application</w:t>
       </w:r>
       <w:bookmarkEnd w:id="16"/>
@@ -11375,6 +11341,7 @@
     <w:p>
       <w:pPr>
         <w:pStyle w:val="Heading1"/>
+        <w:spacing w:after="240"/>
         <w:rPr>
           <w:b/>
           <w:bCs/>
@@ -11418,6 +11385,26 @@
         <w:t xml:space="preserve"> &amp; Implementation</w:t>
       </w:r>
       <w:bookmarkEnd w:id="26"/>
+    </w:p>
+    <w:p>
+      <w:pPr>
+        <w:pStyle w:val="Paragraph"/>
+      </w:pPr>
+      <w:r>
+        <w:tab/>
+        <w:t xml:space="preserve">The application is composed of four main components. One server is implemented in python and deals with the recommendation engine, machine learning and </w:t>
+      </w:r>
+      <w:r>
+        <w:t>processing of the dataset. The second server is implemented in java, using spring boot and covers all the remaining functionalities related to E-recruitment. A shared PostgreSQL database between the two servers is storing all the data received from the Angular client and from the dataset.</w:t>
+      </w:r>
+    </w:p>
+    <w:p>
+      <w:pPr>
+        <w:pStyle w:val="Paragraph"/>
+      </w:pPr>
+      <w:r>
+        <w:tab/>
+      </w:r>
     </w:p>
     <w:p>
       <w:pPr>
@@ -11610,9 +11597,6 @@
         </w:rPr>
       </w:pPr>
     </w:p>
-    <w:p/>
-    <w:p/>
-    <w:p/>
     <w:p/>
     <w:p/>
     <w:p>

</xml_diff>

<commit_message>
technologies & implementation doc
</commit_message>
<xml_diff>
--- a/JobRecruitment.docx
+++ b/JobRecruitment.docx
@@ -466,7 +466,17 @@
       </w:pPr>
       <w:r>
         <w:tab/>
-        <w:t xml:space="preserve">The study commences with a brief introduction about the theme and concepts that are covered, alongside their organization. It continues with a section dedicated to the domain of E-Recruitment. Starting off with some information about how and why it appeared, fortified by some general definitions, it gives the reader a strong reason to its necessity and usefulness. Then, </w:t>
+        <w:t xml:space="preserve">The study commences with a brief introduction about the theme and concepts that are covered, alongside their organization. </w:t>
+      </w:r>
+    </w:p>
+    <w:p>
+      <w:pPr>
+        <w:pStyle w:val="Paragraph"/>
+        <w:spacing w:after="0"/>
+        <w:ind w:firstLine="720"/>
+      </w:pPr>
+      <w:r>
+        <w:t xml:space="preserve">It continues with a section dedicated to the domain of E-Recruitment. Starting off with some information about how and why it appeared, fortified by some general definitions, it gives the reader a strong reason to its necessity and usefulness. Then, </w:t>
       </w:r>
       <w:r>
         <w:t xml:space="preserve">the advantages and disadvantages of online recruitment are laid out, followed by a possible architecture of such system, composed of the jobseekers, the firms, and the platform where all the action takes place, the recruitment market. </w:t>
@@ -475,10 +485,20 @@
         <w:t>After that</w:t>
       </w:r>
       <w:r>
-        <w:t>, the phases of the online hiring process are thoroughly described, subsequently offering a detailed comparison with the traditional counterpart. Finally, it outlines how a small part of this domain was implemented in the application.</w:t>
-      </w:r>
-      <w:r>
-        <w:t xml:space="preserve"> The next section focuses on how an online recruitment system can be personalized towards the interests of any user. Such a feature is possible by automating various steps of the hiring activity using artificial intelligence, which </w:t>
+        <w:t>, the phases of the online hiring process are thoroughly described, subsequently offering a detailed comparison with the traditional counterpart.</w:t>
+      </w:r>
+      <w:r>
+        <w:t xml:space="preserve"> </w:t>
+      </w:r>
+    </w:p>
+    <w:p>
+      <w:pPr>
+        <w:pStyle w:val="Paragraph"/>
+        <w:spacing w:after="0"/>
+        <w:ind w:firstLine="720"/>
+      </w:pPr>
+      <w:r>
+        <w:t xml:space="preserve">The next section focuses on how an online recruitment system can be personalized towards the interests of any user. Such a feature is possible by automating various steps of the hiring activity using artificial intelligence, which </w:t>
       </w:r>
       <w:r>
         <w:t>can</w:t>
@@ -523,10 +543,26 @@
         <w:t xml:space="preserve">consisting of diagrams (use case diagram, database diagram, class diagram) is also shown, followed by the used technologies and libraries that helped towards developing the project. </w:t>
       </w:r>
       <w:r>
-        <w:t xml:space="preserve">A brief peek into the validation and testing is present as well, finished off by a complete usage manual from the perspective of both jobseekers’ and </w:t>
-      </w:r>
-      <w:r>
-        <w:t>organizations. Finally</w:t>
+        <w:t xml:space="preserve">A brief peek into the validation and testing is </w:t>
+      </w:r>
+      <w:r>
+        <w:t>outlined</w:t>
+      </w:r>
+      <w:r>
+        <w:t xml:space="preserve"> as well, finished off by a complete usage manual </w:t>
+      </w:r>
+      <w:r>
+        <w:t>explaining how to interact with the program.</w:t>
+      </w:r>
+    </w:p>
+    <w:p>
+      <w:pPr>
+        <w:pStyle w:val="Paragraph"/>
+        <w:spacing w:after="0"/>
+        <w:ind w:firstLine="720"/>
+      </w:pPr>
+      <w:r>
+        <w:t xml:space="preserve"> Finally</w:t>
       </w:r>
       <w:r>
         <w:t xml:space="preserve">, the study is finished with some conclusions derived from the experience acquired after completing the </w:t>
@@ -6617,16 +6653,14 @@
         </w:rPr>
         <w:t xml:space="preserve">Employers (Companies/Firms): The final target of the job seeker where they can close the deal based on the job requirements and their experience and skill. On a website, companies </w:t>
       </w:r>
-      <w:proofErr w:type="gramStart"/>
-      <w:r>
-        <w:rPr>
-          <w:rFonts w:ascii="Times New Roman" w:hAnsi="Times New Roman" w:cs="Times New Roman"/>
-          <w:sz w:val="24"/>
-          <w:szCs w:val="24"/>
-        </w:rPr>
-        <w:t>have the ability to</w:t>
-      </w:r>
-      <w:proofErr w:type="gramEnd"/>
+      <w:r>
+        <w:rPr>
+          <w:rFonts w:ascii="Times New Roman" w:hAnsi="Times New Roman" w:cs="Times New Roman"/>
+          <w:sz w:val="24"/>
+          <w:szCs w:val="24"/>
+        </w:rPr>
+        <w:t>can</w:t>
+      </w:r>
       <w:r>
         <w:rPr>
           <w:rFonts w:ascii="Times New Roman" w:hAnsi="Times New Roman" w:cs="Times New Roman"/>
@@ -11389,6 +11423,7 @@
     <w:p>
       <w:pPr>
         <w:pStyle w:val="Paragraph"/>
+        <w:spacing w:after="0" w:line="360" w:lineRule="auto"/>
       </w:pPr>
       <w:r>
         <w:tab/>
@@ -11401,10 +11436,103 @@
     <w:p>
       <w:pPr>
         <w:pStyle w:val="Paragraph"/>
+        <w:spacing w:after="0" w:line="360" w:lineRule="auto"/>
       </w:pPr>
       <w:r>
         <w:tab/>
       </w:r>
+      <w:r>
+        <w:t xml:space="preserve">The first server is implemented in </w:t>
+      </w:r>
+      <w:r>
+        <w:t>P</w:t>
+      </w:r>
+      <w:r>
+        <w:t>ython because of the extensive libraries and frameworks that it provides for machine learning.</w:t>
+      </w:r>
+      <w:r>
+        <w:t xml:space="preserve"> It uses Pandas for selecting only the jobs from the IT domain in the dataset, as well for eliminating the columns that the recommendation engine does not require. All the data extracted from the dataset is vectorized and then normalized using algorithms from Scikit-learn framework. Then it is processed using the NumPy library for greater efficiency and high-performance computing time. To communicate with the frontend client</w:t>
+      </w:r>
+      <w:r>
+        <w:t>, it utilizes REST API calls from the Flask framework. All the information necessary in the recommendation system is taken from the PostgreSQL database using normal queries.</w:t>
+      </w:r>
+    </w:p>
+    <w:p>
+      <w:pPr>
+        <w:pStyle w:val="Paragraph"/>
+        <w:spacing w:after="0" w:line="360" w:lineRule="auto"/>
+      </w:pPr>
+      <w:r>
+        <w:tab/>
+      </w:r>
+      <w:r>
+        <w:t xml:space="preserve">The second server is implemented in Java </w:t>
+      </w:r>
+      <w:r>
+        <w:t xml:space="preserve">and it handles all the functionalities that are not related to the recommendation engine. </w:t>
+      </w:r>
+      <w:r>
+        <w:t>It uses</w:t>
+      </w:r>
+      <w:r>
+        <w:t xml:space="preserve"> the Spring Boot</w:t>
+      </w:r>
+      <w:r>
+        <w:t>, a light-weight framework that provides great support for several templates, such as the Rest Template and allows the creation of java programs with an embedded Tomcat server and minimum configurations. Every interaction with the PostgreSQL database is handled though Hibernate, an ORM (Object Relational Mapping) framework that simplifies data creation, manipulation, and access. It allows for automatic table creation that follows the rules established between the entities in your model and database independent queries to avoid the problem of manually changing the queries when some modifications are made in the database.</w:t>
+      </w:r>
+    </w:p>
+    <w:p>
+      <w:pPr>
+        <w:pStyle w:val="Paragraph"/>
+        <w:spacing w:after="0" w:line="360" w:lineRule="auto"/>
+      </w:pPr>
+      <w:r>
+        <w:tab/>
+        <w:t xml:space="preserve">The frontend </w:t>
+      </w:r>
+      <w:r>
+        <w:t xml:space="preserve">uses the </w:t>
+      </w:r>
+      <w:r>
+        <w:t>Angular</w:t>
+      </w:r>
+      <w:r>
+        <w:t xml:space="preserve"> </w:t>
+      </w:r>
+      <w:r>
+        <w:t>framework,</w:t>
+      </w:r>
+      <w:r>
+        <w:t xml:space="preserve"> and it communicates</w:t>
+      </w:r>
+      <w:r>
+        <w:t xml:space="preserve"> through requests</w:t>
+      </w:r>
+      <w:r>
+        <w:t xml:space="preserve"> with both servers, depending on the context. </w:t>
+      </w:r>
+      <w:r>
+        <w:t xml:space="preserve"> It organizes the code in a modular structure to improve readability and is build using TypeScript, a programming language that offers great support for error handling and debugging.  </w:t>
+      </w:r>
+      <w:r>
+        <w:t xml:space="preserve">For achieving a more responsive and interactive UI (User Interface), the Angular Material library was used alongside some refining from HTML and CSS. The AGM (Angular Google Maps) library was used to give the users’ the ability to interact with the world map and the </w:t>
+      </w:r>
+      <w:proofErr w:type="spellStart"/>
+      <w:r>
+        <w:t>Ngx</w:t>
+      </w:r>
+      <w:proofErr w:type="spellEnd"/>
+      <w:r>
+        <w:t>-</w:t>
+      </w:r>
+      <w:proofErr w:type="gramStart"/>
+      <w:r>
+        <w:t>Charts</w:t>
+      </w:r>
+      <w:proofErr w:type="gramEnd"/>
+      <w:r>
+        <w:t xml:space="preserve"> library to render and animate some statistics into visual graphs/charts.</w:t>
+      </w:r>
     </w:p>
     <w:p>
       <w:pPr>
@@ -11420,6 +11548,7 @@
           <w:b/>
           <w:bCs/>
         </w:rPr>
+        <w:lastRenderedPageBreak/>
         <w:t>4.</w:t>
       </w:r>
       <w:r>
@@ -11597,6 +11726,10 @@
         </w:rPr>
       </w:pPr>
     </w:p>
+    <w:p/>
+    <w:p/>
+    <w:p/>
+    <w:p/>
     <w:p/>
     <w:p/>
     <w:p>

</xml_diff>

<commit_message>
fixed knn bug & doc testing and execution
</commit_message>
<xml_diff>
--- a/JobRecruitment.docx
+++ b/JobRecruitment.docx
@@ -11472,13 +11472,7 @@
         <w:t xml:space="preserve">and it handles all the functionalities that are not related to the recommendation engine. </w:t>
       </w:r>
       <w:r>
-        <w:t>It uses</w:t>
-      </w:r>
-      <w:r>
-        <w:t xml:space="preserve"> the Spring Boot</w:t>
-      </w:r>
-      <w:r>
-        <w:t>, a light-weight framework that provides great support for several templates, such as the Rest Template and allows the creation of java programs with an embedded Tomcat server and minimum configurations. Every interaction with the PostgreSQL database is handled though Hibernate, an ORM (Object Relational Mapping) framework that simplifies data creation, manipulation, and access. It allows for automatic table creation that follows the rules established between the entities in your model and database independent queries to avoid the problem of manually changing the queries when some modifications are made in the database.</w:t>
+        <w:t>It uses the Spring Boot, a light-weight framework that provides great support for several templates, such as the Rest Template and allows the creation of java programs with an embedded Tomcat server and minimum configurations. Every interaction with the PostgreSQL database is handled though Hibernate, an ORM (Object Relational Mapping) framework that simplifies data creation, manipulation, and access. It allows for automatic table creation that follows the rules established between the entities in your model and database independent queries to avoid the problem of manually changing the queries when some modifications are made in the database.</w:t>
       </w:r>
     </w:p>
     <w:p>
@@ -11537,6 +11531,7 @@
     <w:p>
       <w:pPr>
         <w:pStyle w:val="Heading1"/>
+        <w:spacing w:line="360" w:lineRule="auto"/>
         <w:rPr>
           <w:b/>
           <w:bCs/>
@@ -11569,7 +11564,430 @@
     </w:p>
     <w:p>
       <w:pPr>
+        <w:spacing w:line="360" w:lineRule="auto"/>
+        <w:jc w:val="both"/>
+        <w:rPr>
+          <w:rFonts w:ascii="Times New Roman" w:hAnsi="Times New Roman" w:cs="Times New Roman"/>
+          <w:sz w:val="24"/>
+          <w:szCs w:val="24"/>
+        </w:rPr>
+      </w:pPr>
+      <w:r>
+        <w:tab/>
+      </w:r>
+      <w:r>
+        <w:rPr>
+          <w:rFonts w:ascii="Times New Roman" w:hAnsi="Times New Roman" w:cs="Times New Roman"/>
+          <w:sz w:val="24"/>
+          <w:szCs w:val="24"/>
+        </w:rPr>
+        <w:t>The application uses validation on the frontend side before sending the requests to the server to provide the user with as much feedback as possible regarding what needs to be corrected. All the buttons that complete a functionality (login, register, adding a job offer, etc.) remain disabled until all required fields are completed without any invalid data, such as empty inputs, wrong email formats, password length too short or too high. (Figure 10)</w:t>
+      </w:r>
+    </w:p>
+    <w:p>
+      <w:r>
+        <w:tab/>
+      </w:r>
+      <w:r>
+        <w:rPr>
+          <w:noProof/>
+        </w:rPr>
+        <w:drawing>
+          <wp:inline distT="0" distB="0" distL="0" distR="0" wp14:anchorId="5B472256" wp14:editId="3CABC2FD">
+            <wp:extent cx="2019300" cy="800100"/>
+            <wp:effectExtent l="0" t="0" r="0" b="0"/>
+            <wp:docPr id="16" name="Picture 16" descr="Graphical user interface, application&#10;&#10;Description automatically generated"/>
+            <wp:cNvGraphicFramePr>
+              <a:graphicFrameLocks xmlns:a="http://schemas.openxmlformats.org/drawingml/2006/main" noChangeAspect="1"/>
+            </wp:cNvGraphicFramePr>
+            <a:graphic xmlns:a="http://schemas.openxmlformats.org/drawingml/2006/main">
+              <a:graphicData uri="http://schemas.openxmlformats.org/drawingml/2006/picture">
+                <pic:pic xmlns:pic="http://schemas.openxmlformats.org/drawingml/2006/picture">
+                  <pic:nvPicPr>
+                    <pic:cNvPr id="16" name="Picture 16" descr="Graphical user interface, application&#10;&#10;Description automatically generated"/>
+                    <pic:cNvPicPr/>
+                  </pic:nvPicPr>
+                  <pic:blipFill>
+                    <a:blip r:embed="rId17"/>
+                    <a:stretch>
+                      <a:fillRect/>
+                    </a:stretch>
+                  </pic:blipFill>
+                  <pic:spPr>
+                    <a:xfrm>
+                      <a:off x="0" y="0"/>
+                      <a:ext cx="2019583" cy="800212"/>
+                    </a:xfrm>
+                    <a:prstGeom prst="rect">
+                      <a:avLst/>
+                    </a:prstGeom>
+                  </pic:spPr>
+                </pic:pic>
+              </a:graphicData>
+            </a:graphic>
+          </wp:inline>
+        </w:drawing>
+      </w:r>
+      <w:r>
+        <w:t xml:space="preserve">    </w:t>
+      </w:r>
+      <w:r>
+        <w:rPr>
+          <w:noProof/>
+        </w:rPr>
+        <w:drawing>
+          <wp:inline distT="0" distB="0" distL="0" distR="0" wp14:anchorId="3C204908" wp14:editId="53B65307">
+            <wp:extent cx="2181224" cy="733425"/>
+            <wp:effectExtent l="0" t="0" r="0" b="0"/>
+            <wp:docPr id="21" name="Picture 21" descr="Graphical user interface, text, application&#10;&#10;Description automatically generated"/>
+            <wp:cNvGraphicFramePr>
+              <a:graphicFrameLocks xmlns:a="http://schemas.openxmlformats.org/drawingml/2006/main" noChangeAspect="1"/>
+            </wp:cNvGraphicFramePr>
+            <a:graphic xmlns:a="http://schemas.openxmlformats.org/drawingml/2006/main">
+              <a:graphicData uri="http://schemas.openxmlformats.org/drawingml/2006/picture">
+                <pic:pic xmlns:pic="http://schemas.openxmlformats.org/drawingml/2006/picture">
+                  <pic:nvPicPr>
+                    <pic:cNvPr id="21" name="Picture 21" descr="Graphical user interface, text, application&#10;&#10;Description automatically generated"/>
+                    <pic:cNvPicPr/>
+                  </pic:nvPicPr>
+                  <pic:blipFill>
+                    <a:blip r:embed="rId18"/>
+                    <a:stretch>
+                      <a:fillRect/>
+                    </a:stretch>
+                  </pic:blipFill>
+                  <pic:spPr>
+                    <a:xfrm>
+                      <a:off x="0" y="0"/>
+                      <a:ext cx="2186608" cy="735235"/>
+                    </a:xfrm>
+                    <a:prstGeom prst="rect">
+                      <a:avLst/>
+                    </a:prstGeom>
+                  </pic:spPr>
+                </pic:pic>
+              </a:graphicData>
+            </a:graphic>
+          </wp:inline>
+        </w:drawing>
+      </w:r>
+    </w:p>
+    <w:p>
+      <w:pPr>
+        <w:pStyle w:val="Caption"/>
+        <w:jc w:val="center"/>
+        <w:rPr>
+          <w:sz w:val="24"/>
+          <w:szCs w:val="24"/>
+        </w:rPr>
+      </w:pPr>
+      <w:r>
+        <w:rPr>
+          <w:sz w:val="24"/>
+          <w:szCs w:val="24"/>
+        </w:rPr>
+        <w:t xml:space="preserve">Figure </w:t>
+      </w:r>
+      <w:r>
+        <w:rPr>
+          <w:sz w:val="24"/>
+          <w:szCs w:val="24"/>
+        </w:rPr>
+        <w:fldChar w:fldCharType="begin"/>
+      </w:r>
+      <w:r>
+        <w:rPr>
+          <w:sz w:val="24"/>
+          <w:szCs w:val="24"/>
+        </w:rPr>
+        <w:instrText xml:space="preserve"> SEQ Figure \* ARABIC </w:instrText>
+      </w:r>
+      <w:r>
+        <w:rPr>
+          <w:sz w:val="24"/>
+          <w:szCs w:val="24"/>
+        </w:rPr>
+        <w:fldChar w:fldCharType="separate"/>
+      </w:r>
+      <w:r>
+        <w:rPr>
+          <w:noProof/>
+          <w:sz w:val="24"/>
+          <w:szCs w:val="24"/>
+        </w:rPr>
+        <w:t>10</w:t>
+      </w:r>
+      <w:r>
+        <w:rPr>
+          <w:sz w:val="24"/>
+          <w:szCs w:val="24"/>
+        </w:rPr>
+        <w:fldChar w:fldCharType="end"/>
+      </w:r>
+      <w:r>
+        <w:rPr>
+          <w:sz w:val="24"/>
+          <w:szCs w:val="24"/>
+        </w:rPr>
+        <w:t>: Invalid input fields</w:t>
+      </w:r>
+    </w:p>
+    <w:p>
+      <w:pPr>
+        <w:pStyle w:val="Paragraph"/>
+        <w:spacing w:line="360" w:lineRule="auto"/>
+      </w:pPr>
+      <w:r>
+        <w:tab/>
+        <w:t xml:space="preserve">For the backend side, mock testing is used for the rest controller and service layers. The controller tests are using the </w:t>
+      </w:r>
+      <w:proofErr w:type="spellStart"/>
+      <w:r>
+        <w:t>MockMvc</w:t>
+      </w:r>
+      <w:proofErr w:type="spellEnd"/>
+      <w:r>
+        <w:t xml:space="preserve"> library provided by spring to perform the rest operations and </w:t>
+      </w:r>
+      <w:proofErr w:type="spellStart"/>
+      <w:r>
+        <w:t>MockBeans</w:t>
+      </w:r>
+      <w:proofErr w:type="spellEnd"/>
+      <w:r>
+        <w:t xml:space="preserve"> to fake the required services. The service tests are using the </w:t>
+      </w:r>
+      <w:proofErr w:type="spellStart"/>
+      <w:r>
+        <w:t>InjectMocks</w:t>
+      </w:r>
+      <w:proofErr w:type="spellEnd"/>
+      <w:r>
+        <w:t xml:space="preserve"> library from Mockito to replicate the behavior of the required service and </w:t>
+      </w:r>
+      <w:proofErr w:type="spellStart"/>
+      <w:r>
+        <w:t>MockBeans</w:t>
+      </w:r>
+      <w:proofErr w:type="spellEnd"/>
+      <w:r>
+        <w:t xml:space="preserve"> to fake the necessary repositories. </w:t>
+      </w:r>
+    </w:p>
+    <w:p>
+      <w:pPr>
+        <w:pStyle w:val="Paragraph"/>
+      </w:pPr>
+      <w:r>
+        <w:rPr>
+          <w:noProof/>
+        </w:rPr>
+        <w:drawing>
+          <wp:inline distT="0" distB="0" distL="0" distR="0" wp14:anchorId="0FE7E9B1" wp14:editId="73B9F9A2">
+            <wp:extent cx="5943600" cy="1828800"/>
+            <wp:effectExtent l="0" t="0" r="0" b="0"/>
+            <wp:docPr id="22" name="Picture 22" descr="Text&#10;&#10;Description automatically generated"/>
+            <wp:cNvGraphicFramePr>
+              <a:graphicFrameLocks xmlns:a="http://schemas.openxmlformats.org/drawingml/2006/main" noChangeAspect="1"/>
+            </wp:cNvGraphicFramePr>
+            <a:graphic xmlns:a="http://schemas.openxmlformats.org/drawingml/2006/main">
+              <a:graphicData uri="http://schemas.openxmlformats.org/drawingml/2006/picture">
+                <pic:pic xmlns:pic="http://schemas.openxmlformats.org/drawingml/2006/picture">
+                  <pic:nvPicPr>
+                    <pic:cNvPr id="22" name="Picture 22" descr="Text&#10;&#10;Description automatically generated"/>
+                    <pic:cNvPicPr/>
+                  </pic:nvPicPr>
+                  <pic:blipFill>
+                    <a:blip r:embed="rId19"/>
+                    <a:stretch>
+                      <a:fillRect/>
+                    </a:stretch>
+                  </pic:blipFill>
+                  <pic:spPr>
+                    <a:xfrm>
+                      <a:off x="0" y="0"/>
+                      <a:ext cx="5943600" cy="1828800"/>
+                    </a:xfrm>
+                    <a:prstGeom prst="rect">
+                      <a:avLst/>
+                    </a:prstGeom>
+                  </pic:spPr>
+                </pic:pic>
+              </a:graphicData>
+            </a:graphic>
+          </wp:inline>
+        </w:drawing>
+      </w:r>
+    </w:p>
+    <w:p>
+      <w:pPr>
+        <w:pStyle w:val="Caption"/>
+        <w:jc w:val="center"/>
+        <w:rPr>
+          <w:sz w:val="24"/>
+          <w:szCs w:val="24"/>
+        </w:rPr>
+      </w:pPr>
+      <w:r>
+        <w:rPr>
+          <w:sz w:val="24"/>
+          <w:szCs w:val="24"/>
+        </w:rPr>
+        <w:t xml:space="preserve">Figure </w:t>
+      </w:r>
+      <w:r>
+        <w:rPr>
+          <w:sz w:val="24"/>
+          <w:szCs w:val="24"/>
+        </w:rPr>
+        <w:fldChar w:fldCharType="begin"/>
+      </w:r>
+      <w:r>
+        <w:rPr>
+          <w:sz w:val="24"/>
+          <w:szCs w:val="24"/>
+        </w:rPr>
+        <w:instrText xml:space="preserve"> SEQ Figure \* ARABIC </w:instrText>
+      </w:r>
+      <w:r>
+        <w:rPr>
+          <w:sz w:val="24"/>
+          <w:szCs w:val="24"/>
+        </w:rPr>
+        <w:fldChar w:fldCharType="separate"/>
+      </w:r>
+      <w:r>
+        <w:rPr>
+          <w:noProof/>
+          <w:sz w:val="24"/>
+          <w:szCs w:val="24"/>
+        </w:rPr>
+        <w:t>11</w:t>
+      </w:r>
+      <w:r>
+        <w:rPr>
+          <w:sz w:val="24"/>
+          <w:szCs w:val="24"/>
+        </w:rPr>
+        <w:fldChar w:fldCharType="end"/>
+      </w:r>
+      <w:r>
+        <w:rPr>
+          <w:sz w:val="24"/>
+          <w:szCs w:val="24"/>
+        </w:rPr>
+        <w:t>: Test for controller layer</w:t>
+      </w:r>
+    </w:p>
+    <w:p>
+      <w:pPr>
+        <w:pStyle w:val="Paragraph"/>
+      </w:pPr>
+      <w:r>
+        <w:rPr>
+          <w:noProof/>
+        </w:rPr>
+        <w:drawing>
+          <wp:inline distT="0" distB="0" distL="0" distR="0" wp14:anchorId="7F545328" wp14:editId="1238E51A">
+            <wp:extent cx="5800725" cy="1076325"/>
+            <wp:effectExtent l="0" t="0" r="9525" b="9525"/>
+            <wp:docPr id="23" name="Picture 23" descr="Text&#10;&#10;Description automatically generated"/>
+            <wp:cNvGraphicFramePr>
+              <a:graphicFrameLocks xmlns:a="http://schemas.openxmlformats.org/drawingml/2006/main" noChangeAspect="1"/>
+            </wp:cNvGraphicFramePr>
+            <a:graphic xmlns:a="http://schemas.openxmlformats.org/drawingml/2006/main">
+              <a:graphicData uri="http://schemas.openxmlformats.org/drawingml/2006/picture">
+                <pic:pic xmlns:pic="http://schemas.openxmlformats.org/drawingml/2006/picture">
+                  <pic:nvPicPr>
+                    <pic:cNvPr id="23" name="Picture 23" descr="Text&#10;&#10;Description automatically generated"/>
+                    <pic:cNvPicPr/>
+                  </pic:nvPicPr>
+                  <pic:blipFill>
+                    <a:blip r:embed="rId20"/>
+                    <a:stretch>
+                      <a:fillRect/>
+                    </a:stretch>
+                  </pic:blipFill>
+                  <pic:spPr>
+                    <a:xfrm>
+                      <a:off x="0" y="0"/>
+                      <a:ext cx="5800727" cy="1076325"/>
+                    </a:xfrm>
+                    <a:prstGeom prst="rect">
+                      <a:avLst/>
+                    </a:prstGeom>
+                  </pic:spPr>
+                </pic:pic>
+              </a:graphicData>
+            </a:graphic>
+          </wp:inline>
+        </w:drawing>
+      </w:r>
+    </w:p>
+    <w:p>
+      <w:pPr>
+        <w:pStyle w:val="Caption"/>
+        <w:jc w:val="center"/>
+        <w:rPr>
+          <w:sz w:val="24"/>
+          <w:szCs w:val="24"/>
+        </w:rPr>
+      </w:pPr>
+      <w:r>
+        <w:rPr>
+          <w:sz w:val="24"/>
+          <w:szCs w:val="24"/>
+        </w:rPr>
+        <w:t xml:space="preserve">Figure </w:t>
+      </w:r>
+      <w:r>
+        <w:rPr>
+          <w:sz w:val="24"/>
+          <w:szCs w:val="24"/>
+        </w:rPr>
+        <w:fldChar w:fldCharType="begin"/>
+      </w:r>
+      <w:r>
+        <w:rPr>
+          <w:sz w:val="24"/>
+          <w:szCs w:val="24"/>
+        </w:rPr>
+        <w:instrText xml:space="preserve"> SEQ Figure \* ARABIC </w:instrText>
+      </w:r>
+      <w:r>
+        <w:rPr>
+          <w:sz w:val="24"/>
+          <w:szCs w:val="24"/>
+        </w:rPr>
+        <w:fldChar w:fldCharType="separate"/>
+      </w:r>
+      <w:r>
+        <w:rPr>
+          <w:noProof/>
+          <w:sz w:val="24"/>
+          <w:szCs w:val="24"/>
+        </w:rPr>
+        <w:t>12</w:t>
+      </w:r>
+      <w:r>
+        <w:rPr>
+          <w:sz w:val="24"/>
+          <w:szCs w:val="24"/>
+        </w:rPr>
+        <w:fldChar w:fldCharType="end"/>
+      </w:r>
+      <w:r>
+        <w:rPr>
+          <w:sz w:val="24"/>
+          <w:szCs w:val="24"/>
+        </w:rPr>
+        <w:t>: Test for service layer</w:t>
+      </w:r>
+    </w:p>
+    <w:p>
+      <w:pPr>
         <w:pStyle w:val="Heading1"/>
+        <w:spacing w:after="240"/>
         <w:rPr>
           <w:b/>
           <w:bCs/>
@@ -11581,6 +11999,7 @@
           <w:b/>
           <w:bCs/>
         </w:rPr>
+        <w:lastRenderedPageBreak/>
         <w:t>4.</w:t>
       </w:r>
       <w:r>
@@ -11601,12 +12020,162 @@
     </w:p>
     <w:p>
       <w:pPr>
+        <w:pStyle w:val="Paragraph"/>
+        <w:spacing w:after="0" w:line="360" w:lineRule="auto"/>
+        <w:ind w:firstLine="720"/>
+      </w:pPr>
+      <w:r>
+        <w:t xml:space="preserve">This section contains a detailed use case manual to guide the user through interacting with the application. It provides support for all the categories: jobseeker, company, </w:t>
+      </w:r>
+      <w:proofErr w:type="gramStart"/>
+      <w:r>
+        <w:t>administrator</w:t>
+      </w:r>
+      <w:proofErr w:type="gramEnd"/>
+      <w:r>
+        <w:t xml:space="preserve"> and some insight about the functionalities that are available without being logged in.</w:t>
+      </w:r>
+    </w:p>
+    <w:p>
+      <w:pPr>
+        <w:pStyle w:val="Paragraph"/>
+        <w:spacing w:after="0" w:line="360" w:lineRule="auto"/>
+        <w:ind w:firstLine="720"/>
+      </w:pPr>
+      <w:r>
+        <w:t>For gaining access to as many features as possible, it is advised to create an account. You will be prompted to provide some personal information, your location (this is optional) and some background details if you choose credentials for job hunting. (Figures 1</w:t>
+      </w:r>
+      <w:r>
+        <w:t>3</w:t>
+      </w:r>
+      <w:r>
+        <w:t>, 1</w:t>
+      </w:r>
+      <w:r>
+        <w:t>4</w:t>
+      </w:r>
+      <w:r>
+        <w:t>, 1</w:t>
+      </w:r>
+      <w:r>
+        <w:t>5</w:t>
+      </w:r>
+      <w:r>
+        <w:t>)</w:t>
+      </w:r>
+    </w:p>
+    <w:p>
+      <w:pPr>
         <w:jc w:val="center"/>
         <w:rPr>
           <w:b/>
           <w:bCs/>
         </w:rPr>
       </w:pPr>
+      <w:r>
+        <w:rPr>
+          <w:b/>
+          <w:bCs/>
+          <w:noProof/>
+        </w:rPr>
+        <w:drawing>
+          <wp:inline distT="0" distB="0" distL="0" distR="0" wp14:anchorId="69313611" wp14:editId="03D1F84F">
+            <wp:extent cx="5649113" cy="5287113"/>
+            <wp:effectExtent l="0" t="0" r="8890" b="8890"/>
+            <wp:docPr id="7" name="Picture 7" descr="Graphical user interface, application&#10;&#10;Description automatically generated"/>
+            <wp:cNvGraphicFramePr>
+              <a:graphicFrameLocks xmlns:a="http://schemas.openxmlformats.org/drawingml/2006/main" noChangeAspect="1"/>
+            </wp:cNvGraphicFramePr>
+            <a:graphic xmlns:a="http://schemas.openxmlformats.org/drawingml/2006/main">
+              <a:graphicData uri="http://schemas.openxmlformats.org/drawingml/2006/picture">
+                <pic:pic xmlns:pic="http://schemas.openxmlformats.org/drawingml/2006/picture">
+                  <pic:nvPicPr>
+                    <pic:cNvPr id="7" name="Picture 7" descr="Graphical user interface, application&#10;&#10;Description automatically generated"/>
+                    <pic:cNvPicPr/>
+                  </pic:nvPicPr>
+                  <pic:blipFill>
+                    <a:blip r:embed="rId21"/>
+                    <a:stretch>
+                      <a:fillRect/>
+                    </a:stretch>
+                  </pic:blipFill>
+                  <pic:spPr>
+                    <a:xfrm>
+                      <a:off x="0" y="0"/>
+                      <a:ext cx="5649113" cy="5287113"/>
+                    </a:xfrm>
+                    <a:prstGeom prst="rect">
+                      <a:avLst/>
+                    </a:prstGeom>
+                  </pic:spPr>
+                </pic:pic>
+              </a:graphicData>
+            </a:graphic>
+          </wp:inline>
+        </w:drawing>
+      </w:r>
+    </w:p>
+    <w:p>
+      <w:pPr>
+        <w:pStyle w:val="Caption"/>
+        <w:jc w:val="center"/>
+        <w:rPr>
+          <w:b/>
+          <w:bCs/>
+          <w:sz w:val="24"/>
+          <w:szCs w:val="24"/>
+        </w:rPr>
+      </w:pPr>
+      <w:r>
+        <w:rPr>
+          <w:sz w:val="24"/>
+          <w:szCs w:val="24"/>
+        </w:rPr>
+        <w:t xml:space="preserve">Figure </w:t>
+      </w:r>
+      <w:r>
+        <w:rPr>
+          <w:sz w:val="24"/>
+          <w:szCs w:val="24"/>
+        </w:rPr>
+        <w:fldChar w:fldCharType="begin"/>
+      </w:r>
+      <w:r>
+        <w:rPr>
+          <w:sz w:val="24"/>
+          <w:szCs w:val="24"/>
+        </w:rPr>
+        <w:instrText xml:space="preserve"> SEQ Figure \* ARABIC </w:instrText>
+      </w:r>
+      <w:r>
+        <w:rPr>
+          <w:sz w:val="24"/>
+          <w:szCs w:val="24"/>
+        </w:rPr>
+        <w:fldChar w:fldCharType="separate"/>
+      </w:r>
+      <w:r>
+        <w:rPr>
+          <w:noProof/>
+          <w:sz w:val="24"/>
+          <w:szCs w:val="24"/>
+        </w:rPr>
+        <w:t>13</w:t>
+      </w:r>
+      <w:r>
+        <w:rPr>
+          <w:sz w:val="24"/>
+          <w:szCs w:val="24"/>
+        </w:rPr>
+        <w:fldChar w:fldCharType="end"/>
+      </w:r>
+      <w:r>
+        <w:rPr>
+          <w:sz w:val="24"/>
+          <w:szCs w:val="24"/>
+        </w:rPr>
+        <w:t>: Registration general information</w:t>
+      </w:r>
     </w:p>
     <w:p>
       <w:pPr>
@@ -11620,6 +12189,518 @@
           <w:szCs w:val="36"/>
         </w:rPr>
       </w:pPr>
+      <w:r>
+        <w:rPr>
+          <w:b/>
+          <w:bCs/>
+          <w:noProof/>
+          <w:color w:val="auto"/>
+          <w:sz w:val="36"/>
+          <w:szCs w:val="36"/>
+        </w:rPr>
+        <w:lastRenderedPageBreak/>
+        <w:drawing>
+          <wp:inline distT="0" distB="0" distL="0" distR="0" wp14:anchorId="701E652E" wp14:editId="44A14C29">
+            <wp:extent cx="5943600" cy="1887855"/>
+            <wp:effectExtent l="0" t="0" r="0" b="0"/>
+            <wp:docPr id="13" name="Picture 13" descr="Map&#10;&#10;Description automatically generated"/>
+            <wp:cNvGraphicFramePr>
+              <a:graphicFrameLocks xmlns:a="http://schemas.openxmlformats.org/drawingml/2006/main" noChangeAspect="1"/>
+            </wp:cNvGraphicFramePr>
+            <a:graphic xmlns:a="http://schemas.openxmlformats.org/drawingml/2006/main">
+              <a:graphicData uri="http://schemas.openxmlformats.org/drawingml/2006/picture">
+                <pic:pic xmlns:pic="http://schemas.openxmlformats.org/drawingml/2006/picture">
+                  <pic:nvPicPr>
+                    <pic:cNvPr id="13" name="Picture 13" descr="Map&#10;&#10;Description automatically generated"/>
+                    <pic:cNvPicPr/>
+                  </pic:nvPicPr>
+                  <pic:blipFill>
+                    <a:blip r:embed="rId22"/>
+                    <a:stretch>
+                      <a:fillRect/>
+                    </a:stretch>
+                  </pic:blipFill>
+                  <pic:spPr>
+                    <a:xfrm>
+                      <a:off x="0" y="0"/>
+                      <a:ext cx="5943600" cy="1887855"/>
+                    </a:xfrm>
+                    <a:prstGeom prst="rect">
+                      <a:avLst/>
+                    </a:prstGeom>
+                  </pic:spPr>
+                </pic:pic>
+              </a:graphicData>
+            </a:graphic>
+          </wp:inline>
+        </w:drawing>
+      </w:r>
+    </w:p>
+    <w:p>
+      <w:pPr>
+        <w:pStyle w:val="Caption"/>
+        <w:jc w:val="center"/>
+        <w:rPr>
+          <w:sz w:val="24"/>
+          <w:szCs w:val="24"/>
+        </w:rPr>
+      </w:pPr>
+      <w:r>
+        <w:rPr>
+          <w:sz w:val="24"/>
+          <w:szCs w:val="24"/>
+        </w:rPr>
+        <w:t xml:space="preserve">Figure </w:t>
+      </w:r>
+      <w:r>
+        <w:rPr>
+          <w:sz w:val="24"/>
+          <w:szCs w:val="24"/>
+        </w:rPr>
+        <w:fldChar w:fldCharType="begin"/>
+      </w:r>
+      <w:r>
+        <w:rPr>
+          <w:sz w:val="24"/>
+          <w:szCs w:val="24"/>
+        </w:rPr>
+        <w:instrText xml:space="preserve"> SEQ Figure \* ARABIC </w:instrText>
+      </w:r>
+      <w:r>
+        <w:rPr>
+          <w:sz w:val="24"/>
+          <w:szCs w:val="24"/>
+        </w:rPr>
+        <w:fldChar w:fldCharType="separate"/>
+      </w:r>
+      <w:r>
+        <w:rPr>
+          <w:noProof/>
+          <w:sz w:val="24"/>
+          <w:szCs w:val="24"/>
+        </w:rPr>
+        <w:t>14</w:t>
+      </w:r>
+      <w:r>
+        <w:rPr>
+          <w:sz w:val="24"/>
+          <w:szCs w:val="24"/>
+        </w:rPr>
+        <w:fldChar w:fldCharType="end"/>
+      </w:r>
+      <w:r>
+        <w:rPr>
+          <w:sz w:val="24"/>
+          <w:szCs w:val="24"/>
+        </w:rPr>
+        <w:t xml:space="preserve">: Select your location on google </w:t>
+      </w:r>
+      <w:r>
+        <w:rPr>
+          <w:sz w:val="24"/>
+          <w:szCs w:val="24"/>
+        </w:rPr>
+        <w:t>maps.</w:t>
+      </w:r>
+    </w:p>
+    <w:p>
+      <w:pPr>
+        <w:jc w:val="center"/>
+      </w:pPr>
+      <w:r>
+        <w:rPr>
+          <w:noProof/>
+        </w:rPr>
+        <w:drawing>
+          <wp:inline distT="0" distB="0" distL="0" distR="0" wp14:anchorId="6E7DE45E" wp14:editId="6EAEE374">
+            <wp:extent cx="4372585" cy="5182323"/>
+            <wp:effectExtent l="0" t="0" r="9525" b="0"/>
+            <wp:docPr id="14" name="Picture 14" descr="Graphical user interface, application&#10;&#10;Description automatically generated"/>
+            <wp:cNvGraphicFramePr>
+              <a:graphicFrameLocks xmlns:a="http://schemas.openxmlformats.org/drawingml/2006/main" noChangeAspect="1"/>
+            </wp:cNvGraphicFramePr>
+            <a:graphic xmlns:a="http://schemas.openxmlformats.org/drawingml/2006/main">
+              <a:graphicData uri="http://schemas.openxmlformats.org/drawingml/2006/picture">
+                <pic:pic xmlns:pic="http://schemas.openxmlformats.org/drawingml/2006/picture">
+                  <pic:nvPicPr>
+                    <pic:cNvPr id="14" name="Picture 14" descr="Graphical user interface, application&#10;&#10;Description automatically generated"/>
+                    <pic:cNvPicPr/>
+                  </pic:nvPicPr>
+                  <pic:blipFill>
+                    <a:blip r:embed="rId23"/>
+                    <a:stretch>
+                      <a:fillRect/>
+                    </a:stretch>
+                  </pic:blipFill>
+                  <pic:spPr>
+                    <a:xfrm>
+                      <a:off x="0" y="0"/>
+                      <a:ext cx="4372585" cy="5182323"/>
+                    </a:xfrm>
+                    <a:prstGeom prst="rect">
+                      <a:avLst/>
+                    </a:prstGeom>
+                  </pic:spPr>
+                </pic:pic>
+              </a:graphicData>
+            </a:graphic>
+          </wp:inline>
+        </w:drawing>
+      </w:r>
+    </w:p>
+    <w:p>
+      <w:pPr>
+        <w:pStyle w:val="Caption"/>
+        <w:jc w:val="center"/>
+        <w:rPr>
+          <w:sz w:val="24"/>
+          <w:szCs w:val="24"/>
+        </w:rPr>
+      </w:pPr>
+      <w:r>
+        <w:rPr>
+          <w:sz w:val="24"/>
+          <w:szCs w:val="24"/>
+        </w:rPr>
+        <w:t xml:space="preserve">Figure </w:t>
+      </w:r>
+      <w:r>
+        <w:rPr>
+          <w:sz w:val="24"/>
+          <w:szCs w:val="24"/>
+        </w:rPr>
+        <w:fldChar w:fldCharType="begin"/>
+      </w:r>
+      <w:r>
+        <w:rPr>
+          <w:sz w:val="24"/>
+          <w:szCs w:val="24"/>
+        </w:rPr>
+        <w:instrText xml:space="preserve"> SEQ Figure \* ARABIC </w:instrText>
+      </w:r>
+      <w:r>
+        <w:rPr>
+          <w:sz w:val="24"/>
+          <w:szCs w:val="24"/>
+        </w:rPr>
+        <w:fldChar w:fldCharType="separate"/>
+      </w:r>
+      <w:r>
+        <w:rPr>
+          <w:noProof/>
+          <w:sz w:val="24"/>
+          <w:szCs w:val="24"/>
+        </w:rPr>
+        <w:t>15</w:t>
+      </w:r>
+      <w:r>
+        <w:rPr>
+          <w:sz w:val="24"/>
+          <w:szCs w:val="24"/>
+        </w:rPr>
+        <w:fldChar w:fldCharType="end"/>
+      </w:r>
+      <w:r>
+        <w:rPr>
+          <w:sz w:val="24"/>
+          <w:szCs w:val="24"/>
+        </w:rPr>
+        <w:t>: Registration background information</w:t>
+      </w:r>
+    </w:p>
+    <w:p>
+      <w:pPr>
+        <w:pStyle w:val="Paragraph"/>
+      </w:pPr>
+    </w:p>
+    <w:p>
+      <w:pPr>
+        <w:pStyle w:val="Paragraph"/>
+        <w:spacing w:line="360" w:lineRule="auto"/>
+        <w:ind w:firstLine="720"/>
+      </w:pPr>
+      <w:r>
+        <w:lastRenderedPageBreak/>
+        <w:t>After creating an account, you can log in and start using all the features available for your credentials. (Figure 1</w:t>
+      </w:r>
+      <w:r>
+        <w:t>6</w:t>
+      </w:r>
+      <w:r>
+        <w:t>)</w:t>
+      </w:r>
+    </w:p>
+    <w:p>
+      <w:pPr>
+        <w:pStyle w:val="Caption"/>
+        <w:jc w:val="center"/>
+      </w:pPr>
+      <w:r>
+        <w:rPr>
+          <w:noProof/>
+        </w:rPr>
+        <w:drawing>
+          <wp:inline distT="0" distB="0" distL="0" distR="0" wp14:anchorId="65CC8296" wp14:editId="3958DFE0">
+            <wp:extent cx="2847975" cy="2828925"/>
+            <wp:effectExtent l="0" t="0" r="9525" b="9525"/>
+            <wp:docPr id="15" name="Picture 15" descr="Graphical user interface, text, application, chat or text message&#10;&#10;Description automatically generated"/>
+            <wp:cNvGraphicFramePr>
+              <a:graphicFrameLocks xmlns:a="http://schemas.openxmlformats.org/drawingml/2006/main" noChangeAspect="1"/>
+            </wp:cNvGraphicFramePr>
+            <a:graphic xmlns:a="http://schemas.openxmlformats.org/drawingml/2006/main">
+              <a:graphicData uri="http://schemas.openxmlformats.org/drawingml/2006/picture">
+                <pic:pic xmlns:pic="http://schemas.openxmlformats.org/drawingml/2006/picture">
+                  <pic:nvPicPr>
+                    <pic:cNvPr id="15" name="Picture 15" descr="Graphical user interface, text, application, chat or text message&#10;&#10;Description automatically generated"/>
+                    <pic:cNvPicPr/>
+                  </pic:nvPicPr>
+                  <pic:blipFill>
+                    <a:blip r:embed="rId24"/>
+                    <a:stretch>
+                      <a:fillRect/>
+                    </a:stretch>
+                  </pic:blipFill>
+                  <pic:spPr>
+                    <a:xfrm>
+                      <a:off x="0" y="0"/>
+                      <a:ext cx="2848381" cy="2829328"/>
+                    </a:xfrm>
+                    <a:prstGeom prst="rect">
+                      <a:avLst/>
+                    </a:prstGeom>
+                  </pic:spPr>
+                </pic:pic>
+              </a:graphicData>
+            </a:graphic>
+          </wp:inline>
+        </w:drawing>
+      </w:r>
+    </w:p>
+    <w:p>
+      <w:pPr>
+        <w:pStyle w:val="Caption"/>
+        <w:spacing w:line="360" w:lineRule="auto"/>
+        <w:jc w:val="center"/>
+        <w:rPr>
+          <w:sz w:val="24"/>
+          <w:szCs w:val="24"/>
+        </w:rPr>
+      </w:pPr>
+      <w:r>
+        <w:rPr>
+          <w:sz w:val="24"/>
+          <w:szCs w:val="24"/>
+        </w:rPr>
+        <w:t xml:space="preserve">Figure </w:t>
+      </w:r>
+      <w:r>
+        <w:rPr>
+          <w:sz w:val="24"/>
+          <w:szCs w:val="24"/>
+        </w:rPr>
+        <w:fldChar w:fldCharType="begin"/>
+      </w:r>
+      <w:r>
+        <w:rPr>
+          <w:sz w:val="24"/>
+          <w:szCs w:val="24"/>
+        </w:rPr>
+        <w:instrText xml:space="preserve"> SEQ Figure \* ARABIC </w:instrText>
+      </w:r>
+      <w:r>
+        <w:rPr>
+          <w:sz w:val="24"/>
+          <w:szCs w:val="24"/>
+        </w:rPr>
+        <w:fldChar w:fldCharType="separate"/>
+      </w:r>
+      <w:r>
+        <w:rPr>
+          <w:noProof/>
+          <w:sz w:val="24"/>
+          <w:szCs w:val="24"/>
+        </w:rPr>
+        <w:t>16</w:t>
+      </w:r>
+      <w:r>
+        <w:rPr>
+          <w:sz w:val="24"/>
+          <w:szCs w:val="24"/>
+        </w:rPr>
+        <w:fldChar w:fldCharType="end"/>
+      </w:r>
+      <w:r>
+        <w:rPr>
+          <w:sz w:val="24"/>
+          <w:szCs w:val="24"/>
+        </w:rPr>
+        <w:t>: Login</w:t>
+      </w:r>
+    </w:p>
+    <w:p>
+      <w:pPr>
+        <w:pStyle w:val="Paragraph"/>
+        <w:spacing w:line="360" w:lineRule="auto"/>
+      </w:pPr>
+      <w:r>
+        <w:tab/>
+        <w:t xml:space="preserve">The home page contains all the available jobs from various companies that you are free to explore. You can browse through pages and select how many jobs will be displayed on each page. </w:t>
+      </w:r>
+      <w:r>
+        <w:t>Filtering and sorting on different criteria are also possible</w:t>
+      </w:r>
+      <w:r>
+        <w:t>. You do not need to be logged in for these features.</w:t>
+      </w:r>
+      <w:r>
+        <w:t xml:space="preserve"> </w:t>
+      </w:r>
+      <w:r>
+        <w:t>(Figure</w:t>
+      </w:r>
+      <w:r>
+        <w:t>s</w:t>
+      </w:r>
+      <w:r>
+        <w:t xml:space="preserve"> </w:t>
+      </w:r>
+      <w:r>
+        <w:t>17</w:t>
+      </w:r>
+      <w:r>
+        <w:t>, 1</w:t>
+      </w:r>
+      <w:r>
+        <w:t>8</w:t>
+      </w:r>
+      <w:r>
+        <w:t>, 1</w:t>
+      </w:r>
+      <w:r>
+        <w:t>9</w:t>
+      </w:r>
+      <w:r>
+        <w:t>)</w:t>
+      </w:r>
+    </w:p>
+    <w:p>
+      <w:pPr>
+        <w:pStyle w:val="Paragraph"/>
+      </w:pPr>
+      <w:r>
+        <w:rPr>
+          <w:noProof/>
+        </w:rPr>
+        <w:drawing>
+          <wp:inline distT="0" distB="0" distL="0" distR="0" wp14:anchorId="3CA04E8E" wp14:editId="11A57BA5">
+            <wp:extent cx="5943600" cy="1183640"/>
+            <wp:effectExtent l="0" t="0" r="0" b="0"/>
+            <wp:docPr id="19" name="Picture 19" descr="Graphical user interface, application&#10;&#10;Description automatically generated"/>
+            <wp:cNvGraphicFramePr>
+              <a:graphicFrameLocks xmlns:a="http://schemas.openxmlformats.org/drawingml/2006/main" noChangeAspect="1"/>
+            </wp:cNvGraphicFramePr>
+            <a:graphic xmlns:a="http://schemas.openxmlformats.org/drawingml/2006/main">
+              <a:graphicData uri="http://schemas.openxmlformats.org/drawingml/2006/picture">
+                <pic:pic xmlns:pic="http://schemas.openxmlformats.org/drawingml/2006/picture">
+                  <pic:nvPicPr>
+                    <pic:cNvPr id="19" name="Picture 19" descr="Graphical user interface, application&#10;&#10;Description automatically generated"/>
+                    <pic:cNvPicPr/>
+                  </pic:nvPicPr>
+                  <pic:blipFill>
+                    <a:blip r:embed="rId25"/>
+                    <a:stretch>
+                      <a:fillRect/>
+                    </a:stretch>
+                  </pic:blipFill>
+                  <pic:spPr>
+                    <a:xfrm>
+                      <a:off x="0" y="0"/>
+                      <a:ext cx="5943600" cy="1183640"/>
+                    </a:xfrm>
+                    <a:prstGeom prst="rect">
+                      <a:avLst/>
+                    </a:prstGeom>
+                  </pic:spPr>
+                </pic:pic>
+              </a:graphicData>
+            </a:graphic>
+          </wp:inline>
+        </w:drawing>
+      </w:r>
+    </w:p>
+    <w:p>
+      <w:pPr>
+        <w:pStyle w:val="Caption"/>
+        <w:jc w:val="center"/>
+        <w:rPr>
+          <w:sz w:val="24"/>
+          <w:szCs w:val="24"/>
+        </w:rPr>
+      </w:pPr>
+      <w:r>
+        <w:rPr>
+          <w:sz w:val="24"/>
+          <w:szCs w:val="24"/>
+        </w:rPr>
+        <w:t xml:space="preserve">Figure </w:t>
+      </w:r>
+      <w:r>
+        <w:rPr>
+          <w:sz w:val="24"/>
+          <w:szCs w:val="24"/>
+        </w:rPr>
+        <w:fldChar w:fldCharType="begin"/>
+      </w:r>
+      <w:r>
+        <w:rPr>
+          <w:sz w:val="24"/>
+          <w:szCs w:val="24"/>
+        </w:rPr>
+        <w:instrText xml:space="preserve"> SEQ Figure \* ARABIC </w:instrText>
+      </w:r>
+      <w:r>
+        <w:rPr>
+          <w:sz w:val="24"/>
+          <w:szCs w:val="24"/>
+        </w:rPr>
+        <w:fldChar w:fldCharType="separate"/>
+      </w:r>
+      <w:r>
+        <w:rPr>
+          <w:noProof/>
+          <w:sz w:val="24"/>
+          <w:szCs w:val="24"/>
+        </w:rPr>
+        <w:t>17</w:t>
+      </w:r>
+      <w:r>
+        <w:rPr>
+          <w:sz w:val="24"/>
+          <w:szCs w:val="24"/>
+        </w:rPr>
+        <w:fldChar w:fldCharType="end"/>
+      </w:r>
+      <w:r>
+        <w:rPr>
+          <w:sz w:val="24"/>
+          <w:szCs w:val="24"/>
+        </w:rPr>
+        <w:t xml:space="preserve">: Filter jobs </w:t>
+      </w:r>
+      <w:r>
+        <w:rPr>
+          <w:sz w:val="24"/>
+          <w:szCs w:val="24"/>
+        </w:rPr>
+        <w:t>by</w:t>
+      </w:r>
+      <w:r>
+        <w:rPr>
+          <w:sz w:val="24"/>
+          <w:szCs w:val="24"/>
+        </w:rPr>
+        <w:t xml:space="preserve"> criteria</w:t>
+      </w:r>
     </w:p>
     <w:p>
       <w:pPr>
@@ -11636,95 +12717,1250 @@
     </w:p>
     <w:p>
       <w:pPr>
-        <w:pStyle w:val="Heading1"/>
         <w:jc w:val="center"/>
-        <w:rPr>
-          <w:b/>
-          <w:bCs/>
-          <w:color w:val="auto"/>
-          <w:sz w:val="36"/>
-          <w:szCs w:val="36"/>
-        </w:rPr>
-      </w:pPr>
-    </w:p>
-    <w:p>
-      <w:pPr>
-        <w:pStyle w:val="Heading1"/>
+      </w:pPr>
+      <w:r>
+        <w:rPr>
+          <w:noProof/>
+        </w:rPr>
+        <w:drawing>
+          <wp:inline distT="0" distB="0" distL="0" distR="0" wp14:anchorId="60820F27" wp14:editId="788C4021">
+            <wp:extent cx="2429214" cy="685896"/>
+            <wp:effectExtent l="0" t="0" r="0" b="0"/>
+            <wp:docPr id="20" name="Picture 20" descr="Graphical user interface, text, application&#10;&#10;Description automatically generated"/>
+            <wp:cNvGraphicFramePr>
+              <a:graphicFrameLocks xmlns:a="http://schemas.openxmlformats.org/drawingml/2006/main" noChangeAspect="1"/>
+            </wp:cNvGraphicFramePr>
+            <a:graphic xmlns:a="http://schemas.openxmlformats.org/drawingml/2006/main">
+              <a:graphicData uri="http://schemas.openxmlformats.org/drawingml/2006/picture">
+                <pic:pic xmlns:pic="http://schemas.openxmlformats.org/drawingml/2006/picture">
+                  <pic:nvPicPr>
+                    <pic:cNvPr id="20" name="Picture 20" descr="Graphical user interface, text, application&#10;&#10;Description automatically generated"/>
+                    <pic:cNvPicPr/>
+                  </pic:nvPicPr>
+                  <pic:blipFill>
+                    <a:blip r:embed="rId26"/>
+                    <a:stretch>
+                      <a:fillRect/>
+                    </a:stretch>
+                  </pic:blipFill>
+                  <pic:spPr>
+                    <a:xfrm>
+                      <a:off x="0" y="0"/>
+                      <a:ext cx="2429214" cy="685896"/>
+                    </a:xfrm>
+                    <a:prstGeom prst="rect">
+                      <a:avLst/>
+                    </a:prstGeom>
+                  </pic:spPr>
+                </pic:pic>
+              </a:graphicData>
+            </a:graphic>
+          </wp:inline>
+        </w:drawing>
+      </w:r>
+    </w:p>
+    <w:p>
+      <w:pPr>
+        <w:pStyle w:val="Caption"/>
         <w:jc w:val="center"/>
         <w:rPr>
-          <w:b/>
-          <w:bCs/>
-          <w:color w:val="auto"/>
-          <w:sz w:val="36"/>
-          <w:szCs w:val="36"/>
-        </w:rPr>
-      </w:pPr>
-    </w:p>
-    <w:p>
-      <w:pPr>
-        <w:pStyle w:val="Heading1"/>
+          <w:sz w:val="24"/>
+          <w:szCs w:val="24"/>
+        </w:rPr>
+      </w:pPr>
+      <w:r>
+        <w:rPr>
+          <w:sz w:val="24"/>
+          <w:szCs w:val="24"/>
+        </w:rPr>
+        <w:t xml:space="preserve">Figure </w:t>
+      </w:r>
+      <w:r>
+        <w:rPr>
+          <w:sz w:val="24"/>
+          <w:szCs w:val="24"/>
+        </w:rPr>
+        <w:fldChar w:fldCharType="begin"/>
+      </w:r>
+      <w:r>
+        <w:rPr>
+          <w:sz w:val="24"/>
+          <w:szCs w:val="24"/>
+        </w:rPr>
+        <w:instrText xml:space="preserve"> SEQ Figure \* ARABIC </w:instrText>
+      </w:r>
+      <w:r>
+        <w:rPr>
+          <w:sz w:val="24"/>
+          <w:szCs w:val="24"/>
+        </w:rPr>
+        <w:fldChar w:fldCharType="separate"/>
+      </w:r>
+      <w:r>
+        <w:rPr>
+          <w:noProof/>
+          <w:sz w:val="24"/>
+          <w:szCs w:val="24"/>
+        </w:rPr>
+        <w:t>18</w:t>
+      </w:r>
+      <w:r>
+        <w:rPr>
+          <w:sz w:val="24"/>
+          <w:szCs w:val="24"/>
+        </w:rPr>
+        <w:fldChar w:fldCharType="end"/>
+      </w:r>
+      <w:r>
+        <w:rPr>
+          <w:sz w:val="24"/>
+          <w:szCs w:val="24"/>
+        </w:rPr>
+        <w:t>: Sort jobs by criteria</w:t>
+      </w:r>
+    </w:p>
+    <w:p>
+      <w:r>
+        <w:lastRenderedPageBreak/>
+        <w:drawing>
+          <wp:inline distT="0" distB="0" distL="0" distR="0" wp14:anchorId="1C1AA7AA" wp14:editId="64D1749B">
+            <wp:extent cx="5943600" cy="3667760"/>
+            <wp:effectExtent l="0" t="0" r="0" b="8890"/>
+            <wp:docPr id="9" name="Picture 9" descr="A screenshot of a computer&#10;&#10;Description automatically generated with low confidence"/>
+            <wp:cNvGraphicFramePr>
+              <a:graphicFrameLocks xmlns:a="http://schemas.openxmlformats.org/drawingml/2006/main" noChangeAspect="1"/>
+            </wp:cNvGraphicFramePr>
+            <a:graphic xmlns:a="http://schemas.openxmlformats.org/drawingml/2006/main">
+              <a:graphicData uri="http://schemas.openxmlformats.org/drawingml/2006/picture">
+                <pic:pic xmlns:pic="http://schemas.openxmlformats.org/drawingml/2006/picture">
+                  <pic:nvPicPr>
+                    <pic:cNvPr id="9" name="Picture 9" descr="A screenshot of a computer&#10;&#10;Description automatically generated with low confidence"/>
+                    <pic:cNvPicPr/>
+                  </pic:nvPicPr>
+                  <pic:blipFill>
+                    <a:blip r:embed="rId27"/>
+                    <a:stretch>
+                      <a:fillRect/>
+                    </a:stretch>
+                  </pic:blipFill>
+                  <pic:spPr>
+                    <a:xfrm>
+                      <a:off x="0" y="0"/>
+                      <a:ext cx="5943600" cy="3667760"/>
+                    </a:xfrm>
+                    <a:prstGeom prst="rect">
+                      <a:avLst/>
+                    </a:prstGeom>
+                  </pic:spPr>
+                </pic:pic>
+              </a:graphicData>
+            </a:graphic>
+          </wp:inline>
+        </w:drawing>
+      </w:r>
+    </w:p>
+    <w:p>
+      <w:pPr>
+        <w:pStyle w:val="Caption"/>
         <w:jc w:val="center"/>
         <w:rPr>
-          <w:b/>
-          <w:bCs/>
-          <w:color w:val="auto"/>
-          <w:sz w:val="36"/>
-          <w:szCs w:val="36"/>
-        </w:rPr>
-      </w:pPr>
-    </w:p>
-    <w:p>
-      <w:pPr>
-        <w:pStyle w:val="Heading1"/>
+          <w:sz w:val="24"/>
+          <w:szCs w:val="24"/>
+        </w:rPr>
+      </w:pPr>
+      <w:r>
+        <w:rPr>
+          <w:sz w:val="24"/>
+          <w:szCs w:val="24"/>
+        </w:rPr>
+        <w:t xml:space="preserve">Figure </w:t>
+      </w:r>
+      <w:r>
+        <w:rPr>
+          <w:sz w:val="24"/>
+          <w:szCs w:val="24"/>
+        </w:rPr>
+        <w:fldChar w:fldCharType="begin"/>
+      </w:r>
+      <w:r>
+        <w:rPr>
+          <w:sz w:val="24"/>
+          <w:szCs w:val="24"/>
+        </w:rPr>
+        <w:instrText xml:space="preserve"> SEQ Figure \* ARABIC </w:instrText>
+      </w:r>
+      <w:r>
+        <w:rPr>
+          <w:sz w:val="24"/>
+          <w:szCs w:val="24"/>
+        </w:rPr>
+        <w:fldChar w:fldCharType="separate"/>
+      </w:r>
+      <w:r>
+        <w:rPr>
+          <w:noProof/>
+          <w:sz w:val="24"/>
+          <w:szCs w:val="24"/>
+        </w:rPr>
+        <w:t>19</w:t>
+      </w:r>
+      <w:r>
+        <w:rPr>
+          <w:sz w:val="24"/>
+          <w:szCs w:val="24"/>
+        </w:rPr>
+        <w:fldChar w:fldCharType="end"/>
+      </w:r>
+      <w:r>
+        <w:rPr>
+          <w:sz w:val="24"/>
+          <w:szCs w:val="24"/>
+        </w:rPr>
+        <w:t>: Job offers and paginator.</w:t>
+      </w:r>
+    </w:p>
+    <w:p>
+      <w:pPr>
+        <w:pStyle w:val="Paragraph"/>
+        <w:spacing w:line="360" w:lineRule="auto"/>
+        <w:ind w:firstLine="720"/>
+      </w:pPr>
+      <w:r>
+        <w:t>On the home page you can also get some job suggestions shaped after your background and personal preferences if you are a jobseeker, alongside visualizing some statistics about the jobs hosted on the website. (Figures 20,21)</w:t>
+      </w:r>
+    </w:p>
+    <w:p>
+      <w:r>
+        <w:drawing>
+          <wp:inline distT="0" distB="0" distL="0" distR="0" wp14:anchorId="36DBE7D3" wp14:editId="00C555C4">
+            <wp:extent cx="5943600" cy="1883410"/>
+            <wp:effectExtent l="0" t="0" r="0" b="2540"/>
+            <wp:docPr id="17" name="Picture 17" descr="Chart, bar chart, waterfall chart&#10;&#10;Description automatically generated"/>
+            <wp:cNvGraphicFramePr>
+              <a:graphicFrameLocks xmlns:a="http://schemas.openxmlformats.org/drawingml/2006/main" noChangeAspect="1"/>
+            </wp:cNvGraphicFramePr>
+            <a:graphic xmlns:a="http://schemas.openxmlformats.org/drawingml/2006/main">
+              <a:graphicData uri="http://schemas.openxmlformats.org/drawingml/2006/picture">
+                <pic:pic xmlns:pic="http://schemas.openxmlformats.org/drawingml/2006/picture">
+                  <pic:nvPicPr>
+                    <pic:cNvPr id="17" name="Picture 17" descr="Chart, bar chart, waterfall chart&#10;&#10;Description automatically generated"/>
+                    <pic:cNvPicPr/>
+                  </pic:nvPicPr>
+                  <pic:blipFill>
+                    <a:blip r:embed="rId28"/>
+                    <a:stretch>
+                      <a:fillRect/>
+                    </a:stretch>
+                  </pic:blipFill>
+                  <pic:spPr>
+                    <a:xfrm>
+                      <a:off x="0" y="0"/>
+                      <a:ext cx="5943600" cy="1883410"/>
+                    </a:xfrm>
+                    <a:prstGeom prst="rect">
+                      <a:avLst/>
+                    </a:prstGeom>
+                  </pic:spPr>
+                </pic:pic>
+              </a:graphicData>
+            </a:graphic>
+          </wp:inline>
+        </w:drawing>
+      </w:r>
+    </w:p>
+    <w:p>
+      <w:pPr>
+        <w:pStyle w:val="Caption"/>
         <w:jc w:val="center"/>
         <w:rPr>
-          <w:b/>
-          <w:bCs/>
-          <w:color w:val="auto"/>
-          <w:sz w:val="36"/>
-          <w:szCs w:val="36"/>
-        </w:rPr>
-      </w:pPr>
-    </w:p>
-    <w:p>
-      <w:pPr>
-        <w:pStyle w:val="Heading1"/>
+          <w:sz w:val="24"/>
+          <w:szCs w:val="24"/>
+        </w:rPr>
+      </w:pPr>
+      <w:r>
+        <w:rPr>
+          <w:sz w:val="24"/>
+          <w:szCs w:val="24"/>
+        </w:rPr>
+        <w:t xml:space="preserve">Figure </w:t>
+      </w:r>
+      <w:r>
+        <w:rPr>
+          <w:sz w:val="24"/>
+          <w:szCs w:val="24"/>
+        </w:rPr>
+        <w:fldChar w:fldCharType="begin"/>
+      </w:r>
+      <w:r>
+        <w:rPr>
+          <w:sz w:val="24"/>
+          <w:szCs w:val="24"/>
+        </w:rPr>
+        <w:instrText xml:space="preserve"> SEQ Figure \* ARABIC </w:instrText>
+      </w:r>
+      <w:r>
+        <w:rPr>
+          <w:sz w:val="24"/>
+          <w:szCs w:val="24"/>
+        </w:rPr>
+        <w:fldChar w:fldCharType="separate"/>
+      </w:r>
+      <w:r>
+        <w:rPr>
+          <w:noProof/>
+          <w:sz w:val="24"/>
+          <w:szCs w:val="24"/>
+        </w:rPr>
+        <w:t>20</w:t>
+      </w:r>
+      <w:r>
+        <w:rPr>
+          <w:sz w:val="24"/>
+          <w:szCs w:val="24"/>
+        </w:rPr>
+        <w:fldChar w:fldCharType="end"/>
+      </w:r>
+      <w:r>
+        <w:rPr>
+          <w:sz w:val="24"/>
+          <w:szCs w:val="24"/>
+        </w:rPr>
+        <w:t>: Home page statistics</w:t>
+      </w:r>
+    </w:p>
+    <w:p>
+      <w:r>
+        <w:drawing>
+          <wp:inline distT="0" distB="0" distL="0" distR="0" wp14:anchorId="3CF2665E" wp14:editId="388B3ACC">
+            <wp:extent cx="5943600" cy="310515"/>
+            <wp:effectExtent l="0" t="0" r="0" b="0"/>
+            <wp:docPr id="18" name="Picture 18"/>
+            <wp:cNvGraphicFramePr>
+              <a:graphicFrameLocks xmlns:a="http://schemas.openxmlformats.org/drawingml/2006/main" noChangeAspect="1"/>
+            </wp:cNvGraphicFramePr>
+            <a:graphic xmlns:a="http://schemas.openxmlformats.org/drawingml/2006/main">
+              <a:graphicData uri="http://schemas.openxmlformats.org/drawingml/2006/picture">
+                <pic:pic xmlns:pic="http://schemas.openxmlformats.org/drawingml/2006/picture">
+                  <pic:nvPicPr>
+                    <pic:cNvPr id="1" name=""/>
+                    <pic:cNvPicPr/>
+                  </pic:nvPicPr>
+                  <pic:blipFill>
+                    <a:blip r:embed="rId29"/>
+                    <a:stretch>
+                      <a:fillRect/>
+                    </a:stretch>
+                  </pic:blipFill>
+                  <pic:spPr>
+                    <a:xfrm>
+                      <a:off x="0" y="0"/>
+                      <a:ext cx="5943600" cy="310515"/>
+                    </a:xfrm>
+                    <a:prstGeom prst="rect">
+                      <a:avLst/>
+                    </a:prstGeom>
+                  </pic:spPr>
+                </pic:pic>
+              </a:graphicData>
+            </a:graphic>
+          </wp:inline>
+        </w:drawing>
+      </w:r>
+    </w:p>
+    <w:p>
+      <w:pPr>
+        <w:pStyle w:val="Caption"/>
         <w:jc w:val="center"/>
         <w:rPr>
-          <w:b/>
-          <w:bCs/>
-          <w:color w:val="auto"/>
-          <w:sz w:val="36"/>
-          <w:szCs w:val="36"/>
-        </w:rPr>
-      </w:pPr>
-    </w:p>
-    <w:p>
-      <w:pPr>
-        <w:pStyle w:val="Heading1"/>
-        <w:rPr>
-          <w:b/>
-          <w:bCs/>
-          <w:color w:val="auto"/>
-          <w:sz w:val="36"/>
-          <w:szCs w:val="36"/>
-        </w:rPr>
-      </w:pPr>
+          <w:sz w:val="24"/>
+          <w:szCs w:val="24"/>
+        </w:rPr>
+      </w:pPr>
+      <w:r>
+        <w:rPr>
+          <w:sz w:val="24"/>
+          <w:szCs w:val="24"/>
+        </w:rPr>
+        <w:t xml:space="preserve">Figure </w:t>
+      </w:r>
+      <w:r>
+        <w:rPr>
+          <w:sz w:val="24"/>
+          <w:szCs w:val="24"/>
+        </w:rPr>
+        <w:fldChar w:fldCharType="begin"/>
+      </w:r>
+      <w:r>
+        <w:rPr>
+          <w:sz w:val="24"/>
+          <w:szCs w:val="24"/>
+        </w:rPr>
+        <w:instrText xml:space="preserve"> SEQ Figure \* ARABIC </w:instrText>
+      </w:r>
+      <w:r>
+        <w:rPr>
+          <w:sz w:val="24"/>
+          <w:szCs w:val="24"/>
+        </w:rPr>
+        <w:fldChar w:fldCharType="separate"/>
+      </w:r>
+      <w:r>
+        <w:rPr>
+          <w:noProof/>
+          <w:sz w:val="24"/>
+          <w:szCs w:val="24"/>
+        </w:rPr>
+        <w:t>21</w:t>
+      </w:r>
+      <w:r>
+        <w:rPr>
+          <w:sz w:val="24"/>
+          <w:szCs w:val="24"/>
+        </w:rPr>
+        <w:fldChar w:fldCharType="end"/>
+      </w:r>
+      <w:r>
+        <w:rPr>
+          <w:sz w:val="24"/>
+          <w:szCs w:val="24"/>
+        </w:rPr>
+        <w:t>: Panel for recommendations</w:t>
+      </w:r>
     </w:p>
     <w:p/>
+    <w:p>
+      <w:pPr>
+        <w:pStyle w:val="Paragraph"/>
+        <w:spacing w:line="360" w:lineRule="auto"/>
+      </w:pPr>
+      <w:r>
+        <w:tab/>
+        <w:t>When you click on a job offer, details about it and the company which posted it will appear. Users with jobseeker credentials can like/dislike the offer, apply to it and view similar applications.</w:t>
+      </w:r>
+      <w:r>
+        <w:t xml:space="preserve"> If both the jobseeker and the company provided their location, the program will show the distance in kilometers between the two.</w:t>
+      </w:r>
+      <w:r>
+        <w:t xml:space="preserve"> (Figure 22)</w:t>
+      </w:r>
+    </w:p>
+    <w:p>
+      <w:r>
+        <w:drawing>
+          <wp:inline distT="0" distB="0" distL="0" distR="0" wp14:anchorId="64384FDA" wp14:editId="32ED6B2F">
+            <wp:extent cx="5943600" cy="5143500"/>
+            <wp:effectExtent l="0" t="0" r="0" b="0"/>
+            <wp:docPr id="26" name="Picture 26" descr="Text&#10;&#10;Description automatically generated"/>
+            <wp:cNvGraphicFramePr>
+              <a:graphicFrameLocks xmlns:a="http://schemas.openxmlformats.org/drawingml/2006/main" noChangeAspect="1"/>
+            </wp:cNvGraphicFramePr>
+            <a:graphic xmlns:a="http://schemas.openxmlformats.org/drawingml/2006/main">
+              <a:graphicData uri="http://schemas.openxmlformats.org/drawingml/2006/picture">
+                <pic:pic xmlns:pic="http://schemas.openxmlformats.org/drawingml/2006/picture">
+                  <pic:nvPicPr>
+                    <pic:cNvPr id="26" name="Picture 26" descr="Text&#10;&#10;Description automatically generated"/>
+                    <pic:cNvPicPr/>
+                  </pic:nvPicPr>
+                  <pic:blipFill>
+                    <a:blip r:embed="rId30"/>
+                    <a:stretch>
+                      <a:fillRect/>
+                    </a:stretch>
+                  </pic:blipFill>
+                  <pic:spPr>
+                    <a:xfrm>
+                      <a:off x="0" y="0"/>
+                      <a:ext cx="5943600" cy="5143500"/>
+                    </a:xfrm>
+                    <a:prstGeom prst="rect">
+                      <a:avLst/>
+                    </a:prstGeom>
+                  </pic:spPr>
+                </pic:pic>
+              </a:graphicData>
+            </a:graphic>
+          </wp:inline>
+        </w:drawing>
+      </w:r>
+    </w:p>
+    <w:p>
+      <w:pPr>
+        <w:pStyle w:val="Caption"/>
+        <w:jc w:val="center"/>
+        <w:rPr>
+          <w:sz w:val="24"/>
+          <w:szCs w:val="24"/>
+        </w:rPr>
+      </w:pPr>
+      <w:r>
+        <w:rPr>
+          <w:sz w:val="24"/>
+          <w:szCs w:val="24"/>
+        </w:rPr>
+        <w:t xml:space="preserve">Figure </w:t>
+      </w:r>
+      <w:r>
+        <w:rPr>
+          <w:sz w:val="24"/>
+          <w:szCs w:val="24"/>
+        </w:rPr>
+        <w:fldChar w:fldCharType="begin"/>
+      </w:r>
+      <w:r>
+        <w:rPr>
+          <w:sz w:val="24"/>
+          <w:szCs w:val="24"/>
+        </w:rPr>
+        <w:instrText xml:space="preserve"> SEQ Figure \* ARABIC </w:instrText>
+      </w:r>
+      <w:r>
+        <w:rPr>
+          <w:sz w:val="24"/>
+          <w:szCs w:val="24"/>
+        </w:rPr>
+        <w:fldChar w:fldCharType="separate"/>
+      </w:r>
+      <w:r>
+        <w:rPr>
+          <w:noProof/>
+          <w:sz w:val="24"/>
+          <w:szCs w:val="24"/>
+        </w:rPr>
+        <w:t>22</w:t>
+      </w:r>
+      <w:r>
+        <w:rPr>
+          <w:sz w:val="24"/>
+          <w:szCs w:val="24"/>
+        </w:rPr>
+        <w:fldChar w:fldCharType="end"/>
+      </w:r>
+      <w:r>
+        <w:rPr>
+          <w:sz w:val="24"/>
+          <w:szCs w:val="24"/>
+        </w:rPr>
+        <w:t>: Job details page</w:t>
+      </w:r>
+    </w:p>
+    <w:p>
+      <w:pPr>
+        <w:pStyle w:val="Paragraph"/>
+        <w:spacing w:line="360" w:lineRule="auto"/>
+      </w:pPr>
+      <w:r>
+        <w:tab/>
+        <w:t>The application provides a taskbar available from any page that allows the user to quickly switch to another location, search for jobs or change the account details. (Figure 23)</w:t>
+      </w:r>
+    </w:p>
+    <w:p>
+      <w:r>
+        <w:tab/>
+      </w:r>
+      <w:r>
+        <w:drawing>
+          <wp:inline distT="0" distB="0" distL="0" distR="0" wp14:anchorId="77025502" wp14:editId="1652B898">
+            <wp:extent cx="5943600" cy="252095"/>
+            <wp:effectExtent l="0" t="0" r="0" b="0"/>
+            <wp:docPr id="27" name="Picture 27"/>
+            <wp:cNvGraphicFramePr>
+              <a:graphicFrameLocks xmlns:a="http://schemas.openxmlformats.org/drawingml/2006/main" noChangeAspect="1"/>
+            </wp:cNvGraphicFramePr>
+            <a:graphic xmlns:a="http://schemas.openxmlformats.org/drawingml/2006/main">
+              <a:graphicData uri="http://schemas.openxmlformats.org/drawingml/2006/picture">
+                <pic:pic xmlns:pic="http://schemas.openxmlformats.org/drawingml/2006/picture">
+                  <pic:nvPicPr>
+                    <pic:cNvPr id="1" name=""/>
+                    <pic:cNvPicPr/>
+                  </pic:nvPicPr>
+                  <pic:blipFill>
+                    <a:blip r:embed="rId31"/>
+                    <a:stretch>
+                      <a:fillRect/>
+                    </a:stretch>
+                  </pic:blipFill>
+                  <pic:spPr>
+                    <a:xfrm>
+                      <a:off x="0" y="0"/>
+                      <a:ext cx="5943600" cy="252095"/>
+                    </a:xfrm>
+                    <a:prstGeom prst="rect">
+                      <a:avLst/>
+                    </a:prstGeom>
+                  </pic:spPr>
+                </pic:pic>
+              </a:graphicData>
+            </a:graphic>
+          </wp:inline>
+        </w:drawing>
+      </w:r>
+    </w:p>
+    <w:p>
+      <w:pPr>
+        <w:pStyle w:val="Caption"/>
+        <w:jc w:val="center"/>
+        <w:rPr>
+          <w:sz w:val="24"/>
+          <w:szCs w:val="24"/>
+        </w:rPr>
+      </w:pPr>
+      <w:r>
+        <w:rPr>
+          <w:sz w:val="24"/>
+          <w:szCs w:val="24"/>
+        </w:rPr>
+        <w:lastRenderedPageBreak/>
+        <w:t xml:space="preserve">Figure </w:t>
+      </w:r>
+      <w:r>
+        <w:rPr>
+          <w:sz w:val="24"/>
+          <w:szCs w:val="24"/>
+        </w:rPr>
+        <w:fldChar w:fldCharType="begin"/>
+      </w:r>
+      <w:r>
+        <w:rPr>
+          <w:sz w:val="24"/>
+          <w:szCs w:val="24"/>
+        </w:rPr>
+        <w:instrText xml:space="preserve"> SEQ Figure \* ARABIC </w:instrText>
+      </w:r>
+      <w:r>
+        <w:rPr>
+          <w:sz w:val="24"/>
+          <w:szCs w:val="24"/>
+        </w:rPr>
+        <w:fldChar w:fldCharType="separate"/>
+      </w:r>
+      <w:r>
+        <w:rPr>
+          <w:noProof/>
+          <w:sz w:val="24"/>
+          <w:szCs w:val="24"/>
+        </w:rPr>
+        <w:t>23</w:t>
+      </w:r>
+      <w:r>
+        <w:rPr>
+          <w:sz w:val="24"/>
+          <w:szCs w:val="24"/>
+        </w:rPr>
+        <w:fldChar w:fldCharType="end"/>
+      </w:r>
+      <w:r>
+        <w:rPr>
+          <w:sz w:val="24"/>
+          <w:szCs w:val="24"/>
+        </w:rPr>
+        <w:t>: Taskbar</w:t>
+      </w:r>
+    </w:p>
+    <w:p>
+      <w:pPr>
+        <w:pStyle w:val="Paragraph"/>
+        <w:spacing w:line="360" w:lineRule="auto"/>
+      </w:pPr>
+      <w:r>
+        <w:tab/>
+        <w:t xml:space="preserve">As a company you are provided with a dedicated page where you can visualize and change information about the organization, </w:t>
+      </w:r>
+      <w:r>
+        <w:t>view</w:t>
+      </w:r>
+      <w:r>
+        <w:t xml:space="preserve"> statistics about the most popular </w:t>
+      </w:r>
+      <w:r>
+        <w:t xml:space="preserve">ones, </w:t>
+      </w:r>
+      <w:r>
+        <w:t>see all the job offers you posted and details about the candidates that applied to them. (Figure</w:t>
+      </w:r>
+      <w:r>
+        <w:t>s</w:t>
+      </w:r>
+      <w:r>
+        <w:t xml:space="preserve"> 24</w:t>
+      </w:r>
+      <w:r>
+        <w:t>, 25</w:t>
+      </w:r>
+      <w:r>
+        <w:t>)</w:t>
+      </w:r>
+    </w:p>
+    <w:p>
+      <w:pPr>
+        <w:jc w:val="center"/>
+      </w:pPr>
+      <w:r>
+        <w:drawing>
+          <wp:inline distT="0" distB="0" distL="0" distR="0" wp14:anchorId="288EE530" wp14:editId="2361B767">
+            <wp:extent cx="4905375" cy="3228975"/>
+            <wp:effectExtent l="0" t="0" r="9525" b="9525"/>
+            <wp:docPr id="40" name="Picture 40" descr="Graphical user interface, text, application, email&#10;&#10;Description automatically generated"/>
+            <wp:cNvGraphicFramePr>
+              <a:graphicFrameLocks xmlns:a="http://schemas.openxmlformats.org/drawingml/2006/main" noChangeAspect="1"/>
+            </wp:cNvGraphicFramePr>
+            <a:graphic xmlns:a="http://schemas.openxmlformats.org/drawingml/2006/main">
+              <a:graphicData uri="http://schemas.openxmlformats.org/drawingml/2006/picture">
+                <pic:pic xmlns:pic="http://schemas.openxmlformats.org/drawingml/2006/picture">
+                  <pic:nvPicPr>
+                    <pic:cNvPr id="40" name="Picture 40" descr="Graphical user interface, text, application, email&#10;&#10;Description automatically generated"/>
+                    <pic:cNvPicPr/>
+                  </pic:nvPicPr>
+                  <pic:blipFill>
+                    <a:blip r:embed="rId32"/>
+                    <a:stretch>
+                      <a:fillRect/>
+                    </a:stretch>
+                  </pic:blipFill>
+                  <pic:spPr>
+                    <a:xfrm>
+                      <a:off x="0" y="0"/>
+                      <a:ext cx="4906065" cy="3229429"/>
+                    </a:xfrm>
+                    <a:prstGeom prst="rect">
+                      <a:avLst/>
+                    </a:prstGeom>
+                  </pic:spPr>
+                </pic:pic>
+              </a:graphicData>
+            </a:graphic>
+          </wp:inline>
+        </w:drawing>
+      </w:r>
+    </w:p>
+    <w:p>
+      <w:pPr>
+        <w:pStyle w:val="Caption"/>
+        <w:jc w:val="center"/>
+        <w:rPr>
+          <w:sz w:val="24"/>
+          <w:szCs w:val="24"/>
+        </w:rPr>
+      </w:pPr>
+      <w:r>
+        <w:rPr>
+          <w:sz w:val="24"/>
+          <w:szCs w:val="24"/>
+        </w:rPr>
+        <w:t xml:space="preserve">Figure </w:t>
+      </w:r>
+      <w:r>
+        <w:rPr>
+          <w:sz w:val="24"/>
+          <w:szCs w:val="24"/>
+        </w:rPr>
+        <w:fldChar w:fldCharType="begin"/>
+      </w:r>
+      <w:r>
+        <w:rPr>
+          <w:sz w:val="24"/>
+          <w:szCs w:val="24"/>
+        </w:rPr>
+        <w:instrText xml:space="preserve"> SEQ Figure \* ARABIC </w:instrText>
+      </w:r>
+      <w:r>
+        <w:rPr>
+          <w:sz w:val="24"/>
+          <w:szCs w:val="24"/>
+        </w:rPr>
+        <w:fldChar w:fldCharType="separate"/>
+      </w:r>
+      <w:r>
+        <w:rPr>
+          <w:noProof/>
+          <w:sz w:val="24"/>
+          <w:szCs w:val="24"/>
+        </w:rPr>
+        <w:t>24</w:t>
+      </w:r>
+      <w:r>
+        <w:rPr>
+          <w:sz w:val="24"/>
+          <w:szCs w:val="24"/>
+        </w:rPr>
+        <w:fldChar w:fldCharType="end"/>
+      </w:r>
+      <w:r>
+        <w:rPr>
+          <w:sz w:val="24"/>
+          <w:szCs w:val="24"/>
+        </w:rPr>
+        <w:t>: Job offers with the applied candidates.</w:t>
+      </w:r>
+    </w:p>
+    <w:p>
+      <w:pPr>
+        <w:pStyle w:val="Caption"/>
+        <w:jc w:val="center"/>
+      </w:pPr>
+      <w:r>
+        <w:drawing>
+          <wp:inline distT="0" distB="0" distL="0" distR="0" wp14:anchorId="3BA22446" wp14:editId="6E29A9A4">
+            <wp:extent cx="2600325" cy="2971800"/>
+            <wp:effectExtent l="0" t="0" r="9525" b="0"/>
+            <wp:docPr id="45" name="Picture 45" descr="Graphical user interface, text, application, chat or text message&#10;&#10;Description automatically generated"/>
+            <wp:cNvGraphicFramePr>
+              <a:graphicFrameLocks xmlns:a="http://schemas.openxmlformats.org/drawingml/2006/main" noChangeAspect="1"/>
+            </wp:cNvGraphicFramePr>
+            <a:graphic xmlns:a="http://schemas.openxmlformats.org/drawingml/2006/main">
+              <a:graphicData uri="http://schemas.openxmlformats.org/drawingml/2006/picture">
+                <pic:pic xmlns:pic="http://schemas.openxmlformats.org/drawingml/2006/picture">
+                  <pic:nvPicPr>
+                    <pic:cNvPr id="45" name="Picture 45" descr="Graphical user interface, text, application, chat or text message&#10;&#10;Description automatically generated"/>
+                    <pic:cNvPicPr/>
+                  </pic:nvPicPr>
+                  <pic:blipFill>
+                    <a:blip r:embed="rId33"/>
+                    <a:stretch>
+                      <a:fillRect/>
+                    </a:stretch>
+                  </pic:blipFill>
+                  <pic:spPr>
+                    <a:xfrm>
+                      <a:off x="0" y="0"/>
+                      <a:ext cx="2600692" cy="2972219"/>
+                    </a:xfrm>
+                    <a:prstGeom prst="rect">
+                      <a:avLst/>
+                    </a:prstGeom>
+                  </pic:spPr>
+                </pic:pic>
+              </a:graphicData>
+            </a:graphic>
+          </wp:inline>
+        </w:drawing>
+      </w:r>
+    </w:p>
+    <w:p>
+      <w:pPr>
+        <w:pStyle w:val="Caption"/>
+        <w:jc w:val="center"/>
+        <w:rPr>
+          <w:sz w:val="24"/>
+          <w:szCs w:val="24"/>
+        </w:rPr>
+      </w:pPr>
+      <w:r>
+        <w:rPr>
+          <w:sz w:val="24"/>
+          <w:szCs w:val="24"/>
+        </w:rPr>
+        <w:t xml:space="preserve">Figure </w:t>
+      </w:r>
+      <w:r>
+        <w:rPr>
+          <w:sz w:val="24"/>
+          <w:szCs w:val="24"/>
+        </w:rPr>
+        <w:fldChar w:fldCharType="begin"/>
+      </w:r>
+      <w:r>
+        <w:rPr>
+          <w:sz w:val="24"/>
+          <w:szCs w:val="24"/>
+        </w:rPr>
+        <w:instrText xml:space="preserve"> SEQ Figure \* ARABIC </w:instrText>
+      </w:r>
+      <w:r>
+        <w:rPr>
+          <w:sz w:val="24"/>
+          <w:szCs w:val="24"/>
+        </w:rPr>
+        <w:fldChar w:fldCharType="separate"/>
+      </w:r>
+      <w:r>
+        <w:rPr>
+          <w:noProof/>
+          <w:sz w:val="24"/>
+          <w:szCs w:val="24"/>
+        </w:rPr>
+        <w:t>25</w:t>
+      </w:r>
+      <w:r>
+        <w:rPr>
+          <w:sz w:val="24"/>
+          <w:szCs w:val="24"/>
+        </w:rPr>
+        <w:fldChar w:fldCharType="end"/>
+      </w:r>
+      <w:r>
+        <w:rPr>
+          <w:sz w:val="24"/>
+          <w:szCs w:val="24"/>
+        </w:rPr>
+        <w:t>: Edit company details and log</w:t>
+      </w:r>
+      <w:r>
+        <w:rPr>
+          <w:sz w:val="24"/>
+          <w:szCs w:val="24"/>
+        </w:rPr>
+        <w:t>o.</w:t>
+      </w:r>
+    </w:p>
+    <w:p>
+      <w:pPr>
+        <w:pStyle w:val="Paragraph"/>
+        <w:spacing w:line="360" w:lineRule="auto"/>
+        <w:ind w:firstLine="720"/>
+      </w:pPr>
+      <w:r>
+        <w:lastRenderedPageBreak/>
+        <w:t>You can also</w:t>
+      </w:r>
+      <w:r>
+        <w:t xml:space="preserve"> add new job openings,</w:t>
+      </w:r>
+      <w:r>
+        <w:t xml:space="preserve"> </w:t>
+      </w:r>
+      <w:r>
+        <w:t>edit,</w:t>
+      </w:r>
+      <w:r>
+        <w:t xml:space="preserve"> and delete any offer </w:t>
+      </w:r>
+      <w:r>
+        <w:t>belonging to your organization. (Figure 26)</w:t>
+      </w:r>
+    </w:p>
+    <w:p>
+      <w:pPr>
+        <w:jc w:val="center"/>
+      </w:pPr>
+      <w:r>
+        <w:drawing>
+          <wp:inline distT="0" distB="0" distL="0" distR="0" wp14:anchorId="6B687570" wp14:editId="216E49E4">
+            <wp:extent cx="5753903" cy="6897063"/>
+            <wp:effectExtent l="0" t="0" r="0" b="0"/>
+            <wp:docPr id="47" name="Picture 47" descr="Graphical user interface, application&#10;&#10;Description automatically generated"/>
+            <wp:cNvGraphicFramePr>
+              <a:graphicFrameLocks xmlns:a="http://schemas.openxmlformats.org/drawingml/2006/main" noChangeAspect="1"/>
+            </wp:cNvGraphicFramePr>
+            <a:graphic xmlns:a="http://schemas.openxmlformats.org/drawingml/2006/main">
+              <a:graphicData uri="http://schemas.openxmlformats.org/drawingml/2006/picture">
+                <pic:pic xmlns:pic="http://schemas.openxmlformats.org/drawingml/2006/picture">
+                  <pic:nvPicPr>
+                    <pic:cNvPr id="47" name="Picture 47" descr="Graphical user interface, application&#10;&#10;Description automatically generated"/>
+                    <pic:cNvPicPr/>
+                  </pic:nvPicPr>
+                  <pic:blipFill>
+                    <a:blip r:embed="rId34"/>
+                    <a:stretch>
+                      <a:fillRect/>
+                    </a:stretch>
+                  </pic:blipFill>
+                  <pic:spPr>
+                    <a:xfrm>
+                      <a:off x="0" y="0"/>
+                      <a:ext cx="5753903" cy="6897063"/>
+                    </a:xfrm>
+                    <a:prstGeom prst="rect">
+                      <a:avLst/>
+                    </a:prstGeom>
+                  </pic:spPr>
+                </pic:pic>
+              </a:graphicData>
+            </a:graphic>
+          </wp:inline>
+        </w:drawing>
+      </w:r>
+    </w:p>
+    <w:p>
+      <w:pPr>
+        <w:pStyle w:val="Caption"/>
+        <w:jc w:val="center"/>
+        <w:rPr>
+          <w:sz w:val="24"/>
+          <w:szCs w:val="24"/>
+        </w:rPr>
+      </w:pPr>
+      <w:r>
+        <w:rPr>
+          <w:sz w:val="24"/>
+          <w:szCs w:val="24"/>
+        </w:rPr>
+        <w:t xml:space="preserve">Figure </w:t>
+      </w:r>
+      <w:r>
+        <w:rPr>
+          <w:sz w:val="24"/>
+          <w:szCs w:val="24"/>
+        </w:rPr>
+        <w:fldChar w:fldCharType="begin"/>
+      </w:r>
+      <w:r>
+        <w:rPr>
+          <w:sz w:val="24"/>
+          <w:szCs w:val="24"/>
+        </w:rPr>
+        <w:instrText xml:space="preserve"> SEQ Figure \* ARABIC </w:instrText>
+      </w:r>
+      <w:r>
+        <w:rPr>
+          <w:sz w:val="24"/>
+          <w:szCs w:val="24"/>
+        </w:rPr>
+        <w:fldChar w:fldCharType="separate"/>
+      </w:r>
+      <w:r>
+        <w:rPr>
+          <w:noProof/>
+          <w:sz w:val="24"/>
+          <w:szCs w:val="24"/>
+        </w:rPr>
+        <w:t>26</w:t>
+      </w:r>
+      <w:r>
+        <w:rPr>
+          <w:sz w:val="24"/>
+          <w:szCs w:val="24"/>
+        </w:rPr>
+        <w:fldChar w:fldCharType="end"/>
+      </w:r>
+      <w:r>
+        <w:rPr>
+          <w:sz w:val="24"/>
+          <w:szCs w:val="24"/>
+        </w:rPr>
+        <w:t xml:space="preserve">: Edit job offers </w:t>
+      </w:r>
+      <w:r>
+        <w:rPr>
+          <w:sz w:val="24"/>
+          <w:szCs w:val="24"/>
+        </w:rPr>
+        <w:t>details.</w:t>
+      </w:r>
+    </w:p>
     <w:p/>
     <w:p>
       <w:pPr>
-        <w:pStyle w:val="Heading1"/>
+        <w:pStyle w:val="Paragraph"/>
+        <w:ind w:firstLine="720"/>
+      </w:pPr>
+      <w:r>
+        <w:lastRenderedPageBreak/>
+        <w:drawing>
+          <wp:inline distT="0" distB="0" distL="0" distR="0" wp14:anchorId="68B28A4C" wp14:editId="24706572">
+            <wp:extent cx="4734586" cy="1724266"/>
+            <wp:effectExtent l="0" t="0" r="0" b="9525"/>
+            <wp:docPr id="48" name="Picture 48" descr="Graphical user interface, diagram, text, application, chat or text message&#10;&#10;Description automatically generated"/>
+            <wp:cNvGraphicFramePr>
+              <a:graphicFrameLocks xmlns:a="http://schemas.openxmlformats.org/drawingml/2006/main" noChangeAspect="1"/>
+            </wp:cNvGraphicFramePr>
+            <a:graphic xmlns:a="http://schemas.openxmlformats.org/drawingml/2006/main">
+              <a:graphicData uri="http://schemas.openxmlformats.org/drawingml/2006/picture">
+                <pic:pic xmlns:pic="http://schemas.openxmlformats.org/drawingml/2006/picture">
+                  <pic:nvPicPr>
+                    <pic:cNvPr id="48" name="Picture 48" descr="Graphical user interface, diagram, text, application, chat or text message&#10;&#10;Description automatically generated"/>
+                    <pic:cNvPicPr/>
+                  </pic:nvPicPr>
+                  <pic:blipFill>
+                    <a:blip r:embed="rId35"/>
+                    <a:stretch>
+                      <a:fillRect/>
+                    </a:stretch>
+                  </pic:blipFill>
+                  <pic:spPr>
+                    <a:xfrm>
+                      <a:off x="0" y="0"/>
+                      <a:ext cx="4734586" cy="1724266"/>
+                    </a:xfrm>
+                    <a:prstGeom prst="rect">
+                      <a:avLst/>
+                    </a:prstGeom>
+                  </pic:spPr>
+                </pic:pic>
+              </a:graphicData>
+            </a:graphic>
+          </wp:inline>
+        </w:drawing>
+      </w:r>
+    </w:p>
+    <w:p>
+      <w:pPr>
+        <w:pStyle w:val="Caption"/>
         <w:jc w:val="center"/>
         <w:rPr>
-          <w:b/>
-          <w:bCs/>
-          <w:color w:val="auto"/>
-          <w:sz w:val="36"/>
-          <w:szCs w:val="36"/>
-        </w:rPr>
-      </w:pPr>
+          <w:sz w:val="24"/>
+          <w:szCs w:val="24"/>
+        </w:rPr>
+      </w:pPr>
+      <w:r>
+        <w:rPr>
+          <w:sz w:val="24"/>
+          <w:szCs w:val="24"/>
+        </w:rPr>
+        <w:t xml:space="preserve">Figure </w:t>
+      </w:r>
+      <w:r>
+        <w:rPr>
+          <w:sz w:val="24"/>
+          <w:szCs w:val="24"/>
+        </w:rPr>
+        <w:fldChar w:fldCharType="begin"/>
+      </w:r>
+      <w:r>
+        <w:rPr>
+          <w:sz w:val="24"/>
+          <w:szCs w:val="24"/>
+        </w:rPr>
+        <w:instrText xml:space="preserve"> SEQ Figure \* ARABIC </w:instrText>
+      </w:r>
+      <w:r>
+        <w:rPr>
+          <w:sz w:val="24"/>
+          <w:szCs w:val="24"/>
+        </w:rPr>
+        <w:fldChar w:fldCharType="separate"/>
+      </w:r>
+      <w:r>
+        <w:rPr>
+          <w:noProof/>
+          <w:sz w:val="24"/>
+          <w:szCs w:val="24"/>
+        </w:rPr>
+        <w:t>27</w:t>
+      </w:r>
+      <w:r>
+        <w:rPr>
+          <w:sz w:val="24"/>
+          <w:szCs w:val="24"/>
+        </w:rPr>
+        <w:fldChar w:fldCharType="end"/>
+      </w:r>
+      <w:r>
+        <w:rPr>
+          <w:sz w:val="24"/>
+          <w:szCs w:val="24"/>
+        </w:rPr>
+        <w:t>: Remove job offer.</w:t>
+      </w:r>
+    </w:p>
+    <w:p>
+      <w:pPr>
+        <w:pStyle w:val="Paragraph"/>
+        <w:spacing w:line="360" w:lineRule="auto"/>
+        <w:ind w:firstLine="720"/>
+      </w:pPr>
+      <w:r>
+        <w:t>To finish this use case documentation, the administrator of the website can remove any job offer, company or user account from the database from a dedicated page available only with special credentials. (Figure 27)</w:t>
+      </w:r>
+    </w:p>
+    <w:p>
+      <w:pPr>
+        <w:pStyle w:val="Paragraph"/>
+        <w:ind w:firstLine="720"/>
+      </w:pPr>
+    </w:p>
+    <w:p>
+      <w:pPr>
+        <w:pStyle w:val="Paragraph"/>
+        <w:ind w:firstLine="720"/>
+      </w:pPr>
+      <w:r>
+        <w:drawing>
+          <wp:inline distT="0" distB="0" distL="0" distR="0" wp14:anchorId="3C861821" wp14:editId="68CD3C7E">
+            <wp:extent cx="5943600" cy="2120900"/>
+            <wp:effectExtent l="0" t="0" r="0" b="0"/>
+            <wp:docPr id="46" name="Picture 46" descr="Graphical user interface, application&#10;&#10;Description automatically generated with medium confidence"/>
+            <wp:cNvGraphicFramePr>
+              <a:graphicFrameLocks xmlns:a="http://schemas.openxmlformats.org/drawingml/2006/main" noChangeAspect="1"/>
+            </wp:cNvGraphicFramePr>
+            <a:graphic xmlns:a="http://schemas.openxmlformats.org/drawingml/2006/main">
+              <a:graphicData uri="http://schemas.openxmlformats.org/drawingml/2006/picture">
+                <pic:pic xmlns:pic="http://schemas.openxmlformats.org/drawingml/2006/picture">
+                  <pic:nvPicPr>
+                    <pic:cNvPr id="46" name="Picture 46" descr="Graphical user interface, application&#10;&#10;Description automatically generated with medium confidence"/>
+                    <pic:cNvPicPr/>
+                  </pic:nvPicPr>
+                  <pic:blipFill>
+                    <a:blip r:embed="rId36"/>
+                    <a:stretch>
+                      <a:fillRect/>
+                    </a:stretch>
+                  </pic:blipFill>
+                  <pic:spPr>
+                    <a:xfrm>
+                      <a:off x="0" y="0"/>
+                      <a:ext cx="5943600" cy="2120900"/>
+                    </a:xfrm>
+                    <a:prstGeom prst="rect">
+                      <a:avLst/>
+                    </a:prstGeom>
+                  </pic:spPr>
+                </pic:pic>
+              </a:graphicData>
+            </a:graphic>
+          </wp:inline>
+        </w:drawing>
+      </w:r>
+    </w:p>
+    <w:p>
+      <w:pPr>
+        <w:pStyle w:val="Caption"/>
+        <w:jc w:val="center"/>
+        <w:rPr>
+          <w:sz w:val="24"/>
+          <w:szCs w:val="24"/>
+        </w:rPr>
+      </w:pPr>
+      <w:r>
+        <w:rPr>
+          <w:sz w:val="24"/>
+          <w:szCs w:val="24"/>
+        </w:rPr>
+        <w:t xml:space="preserve">Figure </w:t>
+      </w:r>
+      <w:r>
+        <w:rPr>
+          <w:sz w:val="24"/>
+          <w:szCs w:val="24"/>
+        </w:rPr>
+        <w:fldChar w:fldCharType="begin"/>
+      </w:r>
+      <w:r>
+        <w:rPr>
+          <w:sz w:val="24"/>
+          <w:szCs w:val="24"/>
+        </w:rPr>
+        <w:instrText xml:space="preserve"> SEQ Figure \* ARABIC </w:instrText>
+      </w:r>
+      <w:r>
+        <w:rPr>
+          <w:sz w:val="24"/>
+          <w:szCs w:val="24"/>
+        </w:rPr>
+        <w:fldChar w:fldCharType="separate"/>
+      </w:r>
+      <w:r>
+        <w:rPr>
+          <w:noProof/>
+          <w:sz w:val="24"/>
+          <w:szCs w:val="24"/>
+        </w:rPr>
+        <w:t>28</w:t>
+      </w:r>
+      <w:r>
+        <w:rPr>
+          <w:sz w:val="24"/>
+          <w:szCs w:val="24"/>
+        </w:rPr>
+        <w:fldChar w:fldCharType="end"/>
+      </w:r>
+      <w:r>
+        <w:rPr>
+          <w:sz w:val="24"/>
+          <w:szCs w:val="24"/>
+        </w:rPr>
+        <w:t>: Available users and companies</w:t>
+      </w:r>
     </w:p>
     <w:p/>
     <w:p/>
@@ -11805,6 +14041,7 @@
       <w:pPr>
         <w:pStyle w:val="Heading1"/>
         <w:spacing w:before="0"/>
+        <w:jc w:val="center"/>
         <w:rPr>
           <w:b/>
           <w:bCs/>
@@ -12203,7 +14440,7 @@
         </w:rPr>
         <w:t xml:space="preserve">”. </w:t>
       </w:r>
-      <w:hyperlink r:id="rId17" w:history="1">
+      <w:hyperlink r:id="rId37" w:history="1">
         <w:r>
           <w:rPr>
             <w:rStyle w:val="Hyperlink"/>
@@ -12511,7 +14748,7 @@
       <w:r>
         <w:t xml:space="preserve"> </w:t>
       </w:r>
-      <w:hyperlink r:id="rId18" w:history="1">
+      <w:hyperlink r:id="rId38" w:history="1">
         <w:r>
           <w:rPr>
             <w:rStyle w:val="Hyperlink"/>
@@ -12595,7 +14832,7 @@
         </w:rPr>
         <w:t xml:space="preserve">”, </w:t>
       </w:r>
-      <w:hyperlink r:id="rId19" w:history="1">
+      <w:hyperlink r:id="rId39" w:history="1">
         <w:r>
           <w:rPr>
             <w:rStyle w:val="Hyperlink"/>
@@ -12812,7 +15049,7 @@
         </w:rPr>
         <w:t xml:space="preserve">”, </w:t>
       </w:r>
-      <w:hyperlink r:id="rId20" w:anchor="toc-types-of-a-q56lfpGa" w:history="1">
+      <w:hyperlink r:id="rId40" w:anchor="toc-types-of-a-q56lfpGa" w:history="1">
         <w:r>
           <w:rPr>
             <w:rStyle w:val="Hyperlink"/>
@@ -12942,7 +15179,7 @@
         </w:rPr>
         <w:t xml:space="preserve">”, </w:t>
       </w:r>
-      <w:hyperlink r:id="rId21" w:history="1">
+      <w:hyperlink r:id="rId41" w:history="1">
         <w:r>
           <w:rPr>
             <w:rStyle w:val="Hyperlink"/>
@@ -12986,7 +15223,7 @@
       </w:r>
     </w:p>
     <w:sectPr>
-      <w:footerReference w:type="default" r:id="rId22"/>
+      <w:footerReference w:type="default" r:id="rId42"/>
       <w:pgSz w:w="12240" w:h="15840"/>
       <w:pgMar w:top="1440" w:right="1440" w:bottom="1440" w:left="1440" w:header="720" w:footer="720" w:gutter="0"/>
       <w:pgNumType w:start="0"/>

</xml_diff>